<commit_message>
Code refactoring and commentingAdding database modelCommiting changes on Projektdocu
</commit_message>
<xml_diff>
--- a/docs/Projektdocu.docx
+++ b/docs/Projektdocu.docx
@@ -1,6 +1,6 @@
 
 <file path=word/document.xml><?xml version="1.0" encoding="utf-8"?>
-<w:document xmlns:wpc="http://schemas.microsoft.com/office/word/2010/wordprocessingCanvas" xmlns:cx="http://schemas.microsoft.com/office/drawing/2014/chartex" xmlns:cx1="http://schemas.microsoft.com/office/drawing/2015/9/8/chartex" xmlns:cx2="http://schemas.microsoft.com/office/drawing/2015/10/21/chartex" xmlns:cx3="http://schemas.microsoft.com/office/drawing/2016/5/9/chartex" xmlns:cx4="http://schemas.microsoft.com/office/drawing/2016/5/10/chartex" xmlns:cx5="http://schemas.microsoft.com/office/drawing/2016/5/11/chartex" xmlns:cx6="http://schemas.microsoft.com/office/drawing/2016/5/12/chartex" xmlns:cx7="http://schemas.microsoft.com/office/drawing/2016/5/13/chartex" xmlns:cx8="http://schemas.microsoft.com/office/drawing/2016/5/14/chartex" xmlns:mc="http://schemas.openxmlformats.org/markup-compatibility/2006" xmlns:aink="http://schemas.microsoft.com/office/drawing/2016/ink" xmlns:am3d="http://schemas.microsoft.com/office/drawing/2017/model3d" xmlns:o="urn:schemas-microsoft-com:office:office" xmlns:r="http://schemas.openxmlformats.org/officeDocument/2006/relationships" xmlns:m="http://schemas.openxmlformats.org/officeDocument/2006/math" xmlns:v="urn:schemas-microsoft-com:vml" xmlns:wp14="http://schemas.microsoft.com/office/word/2010/wordprocessingDrawing" xmlns:wp="http://schemas.openxmlformats.org/drawingml/2006/wordprocessingDrawing" xmlns:w10="urn:schemas-microsoft-com:office:word" xmlns:w="http://schemas.openxmlformats.org/wordprocessingml/2006/main" xmlns:w14="http://schemas.microsoft.com/office/word/2010/wordml" xmlns:w15="http://schemas.microsoft.com/office/word/2012/wordml" xmlns:w16cid="http://schemas.microsoft.com/office/word/2016/wordml/cid" xmlns:w16se="http://schemas.microsoft.com/office/word/2015/wordml/symex" xmlns:wpg="http://schemas.microsoft.com/office/word/2010/wordprocessingGroup" xmlns:wpi="http://schemas.microsoft.com/office/word/2010/wordprocessingInk" xmlns:wne="http://schemas.microsoft.com/office/word/2006/wordml" xmlns:wps="http://schemas.microsoft.com/office/word/2010/wordprocessingShape" mc:Ignorable="w14 w15 w16se w16cid wp14">
+<w:document xmlns:wpc="http://schemas.microsoft.com/office/word/2010/wordprocessingCanvas" xmlns:cx="http://schemas.microsoft.com/office/drawing/2014/chartex" xmlns:cx1="http://schemas.microsoft.com/office/drawing/2015/9/8/chartex" xmlns:cx2="http://schemas.microsoft.com/office/drawing/2015/10/21/chartex" xmlns:cx3="http://schemas.microsoft.com/office/drawing/2016/5/9/chartex" xmlns:cx4="http://schemas.microsoft.com/office/drawing/2016/5/10/chartex" xmlns:cx5="http://schemas.microsoft.com/office/drawing/2016/5/11/chartex" xmlns:cx6="http://schemas.microsoft.com/office/drawing/2016/5/12/chartex" xmlns:cx7="http://schemas.microsoft.com/office/drawing/2016/5/13/chartex" xmlns:cx8="http://schemas.microsoft.com/office/drawing/2016/5/14/chartex" xmlns:mc="http://schemas.openxmlformats.org/markup-compatibility/2006" xmlns:aink="http://schemas.microsoft.com/office/drawing/2016/ink" xmlns:am3d="http://schemas.microsoft.com/office/drawing/2017/model3d" xmlns:o="urn:schemas-microsoft-com:office:office" xmlns:oel="http://schemas.microsoft.com/office/2019/extlst" xmlns:r="http://schemas.openxmlformats.org/officeDocument/2006/relationships" xmlns:m="http://schemas.openxmlformats.org/officeDocument/2006/math" xmlns:v="urn:schemas-microsoft-com:vml" xmlns:wp14="http://schemas.microsoft.com/office/word/2010/wordprocessingDrawing" xmlns:wp="http://schemas.openxmlformats.org/drawingml/2006/wordprocessingDrawing" xmlns:w10="urn:schemas-microsoft-com:office:word" xmlns:w="http://schemas.openxmlformats.org/wordprocessingml/2006/main" xmlns:w14="http://schemas.microsoft.com/office/word/2010/wordml" xmlns:w15="http://schemas.microsoft.com/office/word/2012/wordml" xmlns:w16cex="http://schemas.microsoft.com/office/word/2018/wordml/cex" xmlns:w16cid="http://schemas.microsoft.com/office/word/2016/wordml/cid" xmlns:w16="http://schemas.microsoft.com/office/word/2018/wordml" xmlns:w16sdtdh="http://schemas.microsoft.com/office/word/2020/wordml/sdtdatahash" xmlns:w16se="http://schemas.microsoft.com/office/word/2015/wordml/symex" xmlns:wpg="http://schemas.microsoft.com/office/word/2010/wordprocessingGroup" xmlns:wpi="http://schemas.microsoft.com/office/word/2010/wordprocessingInk" xmlns:wne="http://schemas.microsoft.com/office/word/2006/wordml" xmlns:wps="http://schemas.microsoft.com/office/word/2010/wordprocessingShape" mc:Ignorable="w14 w15 w16se w16cid w16 w16cex w16sdtdh wp14">
   <w:body>
     <w:p>
       <w:pPr>
@@ -24,8 +24,6 @@
           <w:szCs w:val="52"/>
         </w:rPr>
       </w:pPr>
-      <w:bookmarkStart w:id="0" w:name="_GoBack"/>
-      <w:bookmarkEnd w:id="0"/>
     </w:p>
     <w:p>
       <w:pPr>
@@ -84,6 +82,10 @@
     <w:sdt>
       <w:sdtPr>
         <w:rPr>
+          <w:rFonts w:asciiTheme="minorHAnsi" w:eastAsiaTheme="minorHAnsi" w:hAnsiTheme="minorHAnsi" w:cstheme="minorBidi"/>
+          <w:color w:val="auto"/>
+          <w:sz w:val="22"/>
+          <w:szCs w:val="22"/>
           <w:lang w:val="de-DE"/>
         </w:rPr>
         <w:id w:val="2011711361"/>
@@ -94,12 +96,8 @@
       </w:sdtPr>
       <w:sdtEndPr>
         <w:rPr>
-          <w:rFonts w:asciiTheme="minorHAnsi" w:eastAsiaTheme="minorHAnsi" w:hAnsiTheme="minorHAnsi" w:cstheme="minorBidi"/>
           <w:b/>
           <w:bCs/>
-          <w:color w:val="auto"/>
-          <w:sz w:val="22"/>
-          <w:szCs w:val="22"/>
         </w:rPr>
       </w:sdtEndPr>
       <w:sdtContent>
@@ -118,16 +116,659 @@
           </w:r>
         </w:p>
         <w:p>
-          <w:fldSimple w:instr=" TOC \o &quot;1-3&quot; \h \z \u ">
-            <w:r>
-              <w:rPr>
+          <w:pPr>
+            <w:pStyle w:val="Verzeichnis1"/>
+            <w:tabs>
+              <w:tab w:val="right" w:leader="dot" w:pos="9062"/>
+            </w:tabs>
+            <w:rPr>
+              <w:rFonts w:cstheme="minorBidi"/>
+              <w:noProof/>
+              <w:lang w:val="de-DE" w:eastAsia="de-DE"/>
+            </w:rPr>
+          </w:pPr>
+          <w:r>
+            <w:fldChar w:fldCharType="begin"/>
+          </w:r>
+          <w:r>
+            <w:instrText xml:space="preserve"> TOC \o "1-3" \h \z \u </w:instrText>
+          </w:r>
+          <w:r>
+            <w:fldChar w:fldCharType="separate"/>
+          </w:r>
+          <w:hyperlink w:anchor="_Toc130278733" w:history="1">
+            <w:r>
+              <w:rPr>
+                <w:rStyle w:val="Hyperlink"/>
                 <w:b/>
                 <w:bCs/>
                 <w:noProof/>
               </w:rPr>
-              <w:t>Es wurden keine Einträge für das Inhaltsverzeichnis gefunden.</w:t>
-            </w:r>
-          </w:fldSimple>
+              <w:t>Marketingplan</w:t>
+            </w:r>
+            <w:r>
+              <w:rPr>
+                <w:noProof/>
+                <w:webHidden/>
+              </w:rPr>
+              <w:tab/>
+            </w:r>
+            <w:r>
+              <w:rPr>
+                <w:noProof/>
+                <w:webHidden/>
+              </w:rPr>
+              <w:fldChar w:fldCharType="begin"/>
+            </w:r>
+            <w:r>
+              <w:rPr>
+                <w:noProof/>
+                <w:webHidden/>
+              </w:rPr>
+              <w:instrText xml:space="preserve"> PAGEREF _Toc130278733 \h </w:instrText>
+            </w:r>
+            <w:r>
+              <w:rPr>
+                <w:noProof/>
+                <w:webHidden/>
+              </w:rPr>
+            </w:r>
+            <w:r>
+              <w:rPr>
+                <w:noProof/>
+                <w:webHidden/>
+              </w:rPr>
+              <w:fldChar w:fldCharType="separate"/>
+            </w:r>
+            <w:r>
+              <w:rPr>
+                <w:noProof/>
+                <w:webHidden/>
+              </w:rPr>
+              <w:t>2</w:t>
+            </w:r>
+            <w:r>
+              <w:rPr>
+                <w:noProof/>
+                <w:webHidden/>
+              </w:rPr>
+              <w:fldChar w:fldCharType="end"/>
+            </w:r>
+          </w:hyperlink>
+        </w:p>
+        <w:p>
+          <w:pPr>
+            <w:pStyle w:val="Verzeichnis2"/>
+            <w:tabs>
+              <w:tab w:val="right" w:leader="dot" w:pos="9062"/>
+            </w:tabs>
+            <w:rPr>
+              <w:rFonts w:cstheme="minorBidi"/>
+              <w:noProof/>
+              <w:lang w:val="de-DE" w:eastAsia="de-DE"/>
+            </w:rPr>
+          </w:pPr>
+          <w:hyperlink w:anchor="_Toc130278734" w:history="1">
+            <w:r>
+              <w:rPr>
+                <w:rStyle w:val="Hyperlink"/>
+                <w:bCs/>
+                <w:noProof/>
+              </w:rPr>
+              <w:t>Ziele</w:t>
+            </w:r>
+            <w:r>
+              <w:rPr>
+                <w:noProof/>
+                <w:webHidden/>
+              </w:rPr>
+              <w:tab/>
+            </w:r>
+            <w:r>
+              <w:rPr>
+                <w:noProof/>
+                <w:webHidden/>
+              </w:rPr>
+              <w:fldChar w:fldCharType="begin"/>
+            </w:r>
+            <w:r>
+              <w:rPr>
+                <w:noProof/>
+                <w:webHidden/>
+              </w:rPr>
+              <w:instrText xml:space="preserve"> PAGEREF _Toc130278734 \h </w:instrText>
+            </w:r>
+            <w:r>
+              <w:rPr>
+                <w:noProof/>
+                <w:webHidden/>
+              </w:rPr>
+            </w:r>
+            <w:r>
+              <w:rPr>
+                <w:noProof/>
+                <w:webHidden/>
+              </w:rPr>
+              <w:fldChar w:fldCharType="separate"/>
+            </w:r>
+            <w:r>
+              <w:rPr>
+                <w:noProof/>
+                <w:webHidden/>
+              </w:rPr>
+              <w:t>2</w:t>
+            </w:r>
+            <w:r>
+              <w:rPr>
+                <w:noProof/>
+                <w:webHidden/>
+              </w:rPr>
+              <w:fldChar w:fldCharType="end"/>
+            </w:r>
+          </w:hyperlink>
+        </w:p>
+        <w:p>
+          <w:pPr>
+            <w:pStyle w:val="Verzeichnis2"/>
+            <w:tabs>
+              <w:tab w:val="right" w:leader="dot" w:pos="9062"/>
+            </w:tabs>
+            <w:rPr>
+              <w:rFonts w:cstheme="minorBidi"/>
+              <w:noProof/>
+              <w:lang w:val="de-DE" w:eastAsia="de-DE"/>
+            </w:rPr>
+          </w:pPr>
+          <w:hyperlink w:anchor="_Toc130278735" w:history="1">
+            <w:r>
+              <w:rPr>
+                <w:rStyle w:val="Hyperlink"/>
+                <w:bCs/>
+                <w:noProof/>
+              </w:rPr>
+              <w:t>Zielgruppe</w:t>
+            </w:r>
+            <w:r>
+              <w:rPr>
+                <w:noProof/>
+                <w:webHidden/>
+              </w:rPr>
+              <w:tab/>
+            </w:r>
+            <w:r>
+              <w:rPr>
+                <w:noProof/>
+                <w:webHidden/>
+              </w:rPr>
+              <w:fldChar w:fldCharType="begin"/>
+            </w:r>
+            <w:r>
+              <w:rPr>
+                <w:noProof/>
+                <w:webHidden/>
+              </w:rPr>
+              <w:instrText xml:space="preserve"> PAGEREF _Toc130278735 \h </w:instrText>
+            </w:r>
+            <w:r>
+              <w:rPr>
+                <w:noProof/>
+                <w:webHidden/>
+              </w:rPr>
+            </w:r>
+            <w:r>
+              <w:rPr>
+                <w:noProof/>
+                <w:webHidden/>
+              </w:rPr>
+              <w:fldChar w:fldCharType="separate"/>
+            </w:r>
+            <w:r>
+              <w:rPr>
+                <w:noProof/>
+                <w:webHidden/>
+              </w:rPr>
+              <w:t>2</w:t>
+            </w:r>
+            <w:r>
+              <w:rPr>
+                <w:noProof/>
+                <w:webHidden/>
+              </w:rPr>
+              <w:fldChar w:fldCharType="end"/>
+            </w:r>
+          </w:hyperlink>
+        </w:p>
+        <w:p>
+          <w:pPr>
+            <w:pStyle w:val="Verzeichnis2"/>
+            <w:tabs>
+              <w:tab w:val="right" w:leader="dot" w:pos="9062"/>
+            </w:tabs>
+            <w:rPr>
+              <w:rFonts w:cstheme="minorBidi"/>
+              <w:noProof/>
+              <w:lang w:val="de-DE" w:eastAsia="de-DE"/>
+            </w:rPr>
+          </w:pPr>
+          <w:hyperlink w:anchor="_Toc130278736" w:history="1">
+            <w:r>
+              <w:rPr>
+                <w:rStyle w:val="Hyperlink"/>
+                <w:noProof/>
+              </w:rPr>
+              <w:t>Produktpolitik</w:t>
+            </w:r>
+            <w:r>
+              <w:rPr>
+                <w:noProof/>
+                <w:webHidden/>
+              </w:rPr>
+              <w:tab/>
+            </w:r>
+            <w:r>
+              <w:rPr>
+                <w:noProof/>
+                <w:webHidden/>
+              </w:rPr>
+              <w:fldChar w:fldCharType="begin"/>
+            </w:r>
+            <w:r>
+              <w:rPr>
+                <w:noProof/>
+                <w:webHidden/>
+              </w:rPr>
+              <w:instrText xml:space="preserve"> PAGEREF _Toc130278736 \h </w:instrText>
+            </w:r>
+            <w:r>
+              <w:rPr>
+                <w:noProof/>
+                <w:webHidden/>
+              </w:rPr>
+            </w:r>
+            <w:r>
+              <w:rPr>
+                <w:noProof/>
+                <w:webHidden/>
+              </w:rPr>
+              <w:fldChar w:fldCharType="separate"/>
+            </w:r>
+            <w:r>
+              <w:rPr>
+                <w:noProof/>
+                <w:webHidden/>
+              </w:rPr>
+              <w:t>2</w:t>
+            </w:r>
+            <w:r>
+              <w:rPr>
+                <w:noProof/>
+                <w:webHidden/>
+              </w:rPr>
+              <w:fldChar w:fldCharType="end"/>
+            </w:r>
+          </w:hyperlink>
+        </w:p>
+        <w:p>
+          <w:pPr>
+            <w:pStyle w:val="Verzeichnis2"/>
+            <w:tabs>
+              <w:tab w:val="right" w:leader="dot" w:pos="9062"/>
+            </w:tabs>
+            <w:rPr>
+              <w:rFonts w:cstheme="minorBidi"/>
+              <w:noProof/>
+              <w:lang w:val="de-DE" w:eastAsia="de-DE"/>
+            </w:rPr>
+          </w:pPr>
+          <w:hyperlink w:anchor="_Toc130278737" w:history="1">
+            <w:r>
+              <w:rPr>
+                <w:rStyle w:val="Hyperlink"/>
+                <w:noProof/>
+              </w:rPr>
+              <w:t>Preispolitik</w:t>
+            </w:r>
+            <w:r>
+              <w:rPr>
+                <w:noProof/>
+                <w:webHidden/>
+              </w:rPr>
+              <w:tab/>
+            </w:r>
+            <w:r>
+              <w:rPr>
+                <w:noProof/>
+                <w:webHidden/>
+              </w:rPr>
+              <w:fldChar w:fldCharType="begin"/>
+            </w:r>
+            <w:r>
+              <w:rPr>
+                <w:noProof/>
+                <w:webHidden/>
+              </w:rPr>
+              <w:instrText xml:space="preserve"> PAGEREF _Toc130278737 \h </w:instrText>
+            </w:r>
+            <w:r>
+              <w:rPr>
+                <w:noProof/>
+                <w:webHidden/>
+              </w:rPr>
+            </w:r>
+            <w:r>
+              <w:rPr>
+                <w:noProof/>
+                <w:webHidden/>
+              </w:rPr>
+              <w:fldChar w:fldCharType="separate"/>
+            </w:r>
+            <w:r>
+              <w:rPr>
+                <w:noProof/>
+                <w:webHidden/>
+              </w:rPr>
+              <w:t>2</w:t>
+            </w:r>
+            <w:r>
+              <w:rPr>
+                <w:noProof/>
+                <w:webHidden/>
+              </w:rPr>
+              <w:fldChar w:fldCharType="end"/>
+            </w:r>
+          </w:hyperlink>
+        </w:p>
+        <w:p>
+          <w:pPr>
+            <w:pStyle w:val="Verzeichnis2"/>
+            <w:tabs>
+              <w:tab w:val="right" w:leader="dot" w:pos="9062"/>
+            </w:tabs>
+            <w:rPr>
+              <w:rFonts w:cstheme="minorBidi"/>
+              <w:noProof/>
+              <w:lang w:val="de-DE" w:eastAsia="de-DE"/>
+            </w:rPr>
+          </w:pPr>
+          <w:hyperlink w:anchor="_Toc130278738" w:history="1">
+            <w:r>
+              <w:rPr>
+                <w:rStyle w:val="Hyperlink"/>
+                <w:noProof/>
+              </w:rPr>
+              <w:t>Kommunikationspolitik</w:t>
+            </w:r>
+            <w:r>
+              <w:rPr>
+                <w:noProof/>
+                <w:webHidden/>
+              </w:rPr>
+              <w:tab/>
+            </w:r>
+            <w:r>
+              <w:rPr>
+                <w:noProof/>
+                <w:webHidden/>
+              </w:rPr>
+              <w:fldChar w:fldCharType="begin"/>
+            </w:r>
+            <w:r>
+              <w:rPr>
+                <w:noProof/>
+                <w:webHidden/>
+              </w:rPr>
+              <w:instrText xml:space="preserve"> PAGEREF _Toc130278738 \h </w:instrText>
+            </w:r>
+            <w:r>
+              <w:rPr>
+                <w:noProof/>
+                <w:webHidden/>
+              </w:rPr>
+            </w:r>
+            <w:r>
+              <w:rPr>
+                <w:noProof/>
+                <w:webHidden/>
+              </w:rPr>
+              <w:fldChar w:fldCharType="separate"/>
+            </w:r>
+            <w:r>
+              <w:rPr>
+                <w:noProof/>
+                <w:webHidden/>
+              </w:rPr>
+              <w:t>3</w:t>
+            </w:r>
+            <w:r>
+              <w:rPr>
+                <w:noProof/>
+                <w:webHidden/>
+              </w:rPr>
+              <w:fldChar w:fldCharType="end"/>
+            </w:r>
+          </w:hyperlink>
+        </w:p>
+        <w:p>
+          <w:pPr>
+            <w:pStyle w:val="Verzeichnis2"/>
+            <w:tabs>
+              <w:tab w:val="right" w:leader="dot" w:pos="9062"/>
+            </w:tabs>
+            <w:rPr>
+              <w:rFonts w:cstheme="minorBidi"/>
+              <w:noProof/>
+              <w:lang w:val="de-DE" w:eastAsia="de-DE"/>
+            </w:rPr>
+          </w:pPr>
+          <w:hyperlink w:anchor="_Toc130278739" w:history="1">
+            <w:r>
+              <w:rPr>
+                <w:rStyle w:val="Hyperlink"/>
+                <w:noProof/>
+              </w:rPr>
+              <w:t>Distributionspolitik</w:t>
+            </w:r>
+            <w:r>
+              <w:rPr>
+                <w:noProof/>
+                <w:webHidden/>
+              </w:rPr>
+              <w:tab/>
+            </w:r>
+            <w:r>
+              <w:rPr>
+                <w:noProof/>
+                <w:webHidden/>
+              </w:rPr>
+              <w:fldChar w:fldCharType="begin"/>
+            </w:r>
+            <w:r>
+              <w:rPr>
+                <w:noProof/>
+                <w:webHidden/>
+              </w:rPr>
+              <w:instrText xml:space="preserve"> PAGEREF _Toc130278739 \h </w:instrText>
+            </w:r>
+            <w:r>
+              <w:rPr>
+                <w:noProof/>
+                <w:webHidden/>
+              </w:rPr>
+            </w:r>
+            <w:r>
+              <w:rPr>
+                <w:noProof/>
+                <w:webHidden/>
+              </w:rPr>
+              <w:fldChar w:fldCharType="separate"/>
+            </w:r>
+            <w:r>
+              <w:rPr>
+                <w:noProof/>
+                <w:webHidden/>
+              </w:rPr>
+              <w:t>4</w:t>
+            </w:r>
+            <w:r>
+              <w:rPr>
+                <w:noProof/>
+                <w:webHidden/>
+              </w:rPr>
+              <w:fldChar w:fldCharType="end"/>
+            </w:r>
+          </w:hyperlink>
+        </w:p>
+        <w:p>
+          <w:pPr>
+            <w:pStyle w:val="Verzeichnis1"/>
+            <w:tabs>
+              <w:tab w:val="right" w:leader="dot" w:pos="9062"/>
+            </w:tabs>
+            <w:rPr>
+              <w:rFonts w:cstheme="minorBidi"/>
+              <w:noProof/>
+              <w:lang w:val="de-DE" w:eastAsia="de-DE"/>
+            </w:rPr>
+          </w:pPr>
+          <w:hyperlink w:anchor="_Toc130278740" w:history="1">
+            <w:r>
+              <w:rPr>
+                <w:rStyle w:val="Hyperlink"/>
+                <w:b/>
+                <w:noProof/>
+              </w:rPr>
+              <w:t>Datenbankmodell</w:t>
+            </w:r>
+            <w:r>
+              <w:rPr>
+                <w:noProof/>
+                <w:webHidden/>
+              </w:rPr>
+              <w:tab/>
+            </w:r>
+            <w:r>
+              <w:rPr>
+                <w:noProof/>
+                <w:webHidden/>
+              </w:rPr>
+              <w:fldChar w:fldCharType="begin"/>
+            </w:r>
+            <w:r>
+              <w:rPr>
+                <w:noProof/>
+                <w:webHidden/>
+              </w:rPr>
+              <w:instrText xml:space="preserve"> PAGEREF _Toc130278740 \h </w:instrText>
+            </w:r>
+            <w:r>
+              <w:rPr>
+                <w:noProof/>
+                <w:webHidden/>
+              </w:rPr>
+            </w:r>
+            <w:r>
+              <w:rPr>
+                <w:noProof/>
+                <w:webHidden/>
+              </w:rPr>
+              <w:fldChar w:fldCharType="separate"/>
+            </w:r>
+            <w:r>
+              <w:rPr>
+                <w:noProof/>
+                <w:webHidden/>
+              </w:rPr>
+              <w:t>5</w:t>
+            </w:r>
+            <w:r>
+              <w:rPr>
+                <w:noProof/>
+                <w:webHidden/>
+              </w:rPr>
+              <w:fldChar w:fldCharType="end"/>
+            </w:r>
+          </w:hyperlink>
+        </w:p>
+        <w:p>
+          <w:pPr>
+            <w:pStyle w:val="Verzeichnis1"/>
+            <w:tabs>
+              <w:tab w:val="right" w:leader="dot" w:pos="9062"/>
+            </w:tabs>
+            <w:rPr>
+              <w:rFonts w:cstheme="minorBidi"/>
+              <w:noProof/>
+              <w:lang w:val="de-DE" w:eastAsia="de-DE"/>
+            </w:rPr>
+          </w:pPr>
+          <w:hyperlink w:anchor="_Toc130278741" w:history="1">
+            <w:r>
+              <w:rPr>
+                <w:rStyle w:val="Hyperlink"/>
+                <w:b/>
+                <w:noProof/>
+              </w:rPr>
+              <w:t>UML</w:t>
+            </w:r>
+            <w:r>
+              <w:rPr>
+                <w:noProof/>
+                <w:webHidden/>
+              </w:rPr>
+              <w:tab/>
+            </w:r>
+            <w:r>
+              <w:rPr>
+                <w:noProof/>
+                <w:webHidden/>
+              </w:rPr>
+              <w:fldChar w:fldCharType="begin"/>
+            </w:r>
+            <w:r>
+              <w:rPr>
+                <w:noProof/>
+                <w:webHidden/>
+              </w:rPr>
+              <w:instrText xml:space="preserve"> PAGEREF _Toc130278741 \h </w:instrText>
+            </w:r>
+            <w:r>
+              <w:rPr>
+                <w:noProof/>
+                <w:webHidden/>
+              </w:rPr>
+            </w:r>
+            <w:r>
+              <w:rPr>
+                <w:noProof/>
+                <w:webHidden/>
+              </w:rPr>
+              <w:fldChar w:fldCharType="separate"/>
+            </w:r>
+            <w:r>
+              <w:rPr>
+                <w:noProof/>
+                <w:webHidden/>
+              </w:rPr>
+              <w:t>6</w:t>
+            </w:r>
+            <w:r>
+              <w:rPr>
+                <w:noProof/>
+                <w:webHidden/>
+              </w:rPr>
+              <w:fldChar w:fldCharType="end"/>
+            </w:r>
+          </w:hyperlink>
+        </w:p>
+        <w:p>
+          <w:r>
+            <w:rPr>
+              <w:b/>
+              <w:bCs/>
+              <w:noProof/>
+            </w:rPr>
+            <w:fldChar w:fldCharType="end"/>
+          </w:r>
         </w:p>
       </w:sdtContent>
     </w:sdt>
@@ -139,35 +780,1212 @@
         </w:rPr>
       </w:pPr>
     </w:p>
-    <w:p>
-      <w:r>
-        <w:t>S</w:t>
-      </w:r>
-    </w:p>
-    <w:p/>
-    <w:p/>
-    <w:p/>
-    <w:p/>
-    <w:p/>
-    <w:p/>
-    <w:p/>
-    <w:p/>
-    <w:p/>
-    <w:p/>
-    <w:p/>
-    <w:p/>
-    <w:p/>
-    <w:p/>
-    <w:p/>
-    <w:p/>
-    <w:p/>
+    <w:p/>
+    <w:p/>
+    <w:p/>
+    <w:p/>
+    <w:p/>
+    <w:p/>
+    <w:p/>
+    <w:p/>
+    <w:p/>
+    <w:p/>
+    <w:p/>
+    <w:p/>
+    <w:p>
+      <w:pPr>
+        <w:pStyle w:val="berschrift1"/>
+      </w:pPr>
+      <w:r>
+        <w:drawing>
+          <wp:anchor distT="0" distB="0" distL="114300" distR="114300" simplePos="0" relativeHeight="251660288" behindDoc="1" locked="0" layoutInCell="1" allowOverlap="1" wp14:anchorId="5B05A0A8" wp14:editId="3C21F6AB">
+            <wp:simplePos x="0" y="0"/>
+            <wp:positionH relativeFrom="margin">
+              <wp:align>center</wp:align>
+            </wp:positionH>
+            <wp:positionV relativeFrom="paragraph">
+              <wp:posOffset>415290</wp:posOffset>
+            </wp:positionV>
+            <wp:extent cx="6556375" cy="2714625"/>
+            <wp:effectExtent l="0" t="0" r="0" b="9525"/>
+            <wp:wrapSquare wrapText="bothSides"/>
+            <wp:docPr id="3" name="Grafik 3" descr="Ein Bild, das Tisch enthält.&#10;&#10;Automatisch generierte Beschreibung"/>
+            <wp:cNvGraphicFramePr>
+              <a:graphicFrameLocks xmlns:a="http://schemas.openxmlformats.org/drawingml/2006/main" noChangeAspect="1"/>
+            </wp:cNvGraphicFramePr>
+            <a:graphic xmlns:a="http://schemas.openxmlformats.org/drawingml/2006/main">
+              <a:graphicData uri="http://schemas.openxmlformats.org/drawingml/2006/picture">
+                <pic:pic xmlns:pic="http://schemas.openxmlformats.org/drawingml/2006/picture">
+                  <pic:nvPicPr>
+                    <pic:cNvPr id="3" name="Grafik 3" descr="Ein Bild, das Tisch enthält.&#10;&#10;Automatisch generierte Beschreibung"/>
+                    <pic:cNvPicPr/>
+                  </pic:nvPicPr>
+                  <pic:blipFill>
+                    <a:blip r:embed="rId8">
+                      <a:extLst>
+                        <a:ext uri="{28A0092B-C50C-407E-A947-70E740481C1C}">
+                          <a14:useLocalDpi xmlns:a14="http://schemas.microsoft.com/office/drawing/2010/main" val="0"/>
+                        </a:ext>
+                      </a:extLst>
+                    </a:blip>
+                    <a:stretch>
+                      <a:fillRect/>
+                    </a:stretch>
+                  </pic:blipFill>
+                  <pic:spPr>
+                    <a:xfrm>
+                      <a:off x="0" y="0"/>
+                      <a:ext cx="6556375" cy="2714625"/>
+                    </a:xfrm>
+                    <a:prstGeom prst="rect">
+                      <a:avLst/>
+                    </a:prstGeom>
+                  </pic:spPr>
+                </pic:pic>
+              </a:graphicData>
+            </a:graphic>
+          </wp:anchor>
+        </w:drawing>
+      </w:r>
+      <w:r>
+        <w:rPr>
+          <w:b/>
+        </w:rPr>
+        <w:t>Kostenplan</w:t>
+      </w:r>
+    </w:p>
+    <w:p/>
+    <w:p/>
+    <w:p/>
+    <w:p/>
+    <w:p/>
+    <w:p/>
+    <w:p/>
+    <w:p/>
+    <w:p/>
+    <w:p/>
+    <w:p/>
+    <w:p/>
+    <w:p/>
+    <w:p>
+      <w:pPr>
+        <w:pStyle w:val="berschrift1"/>
+        <w:rPr>
+          <w:b/>
+          <w:bCs/>
+        </w:rPr>
+      </w:pPr>
+      <w:bookmarkStart w:id="0" w:name="_Toc129845687"/>
+      <w:bookmarkStart w:id="1" w:name="_Toc130278733"/>
+      <w:r>
+        <w:rPr>
+          <w:b/>
+          <w:bCs/>
+        </w:rPr>
+        <w:lastRenderedPageBreak/>
+        <w:t>Marketingplan</w:t>
+      </w:r>
+      <w:bookmarkEnd w:id="1"/>
+    </w:p>
+    <w:p>
+      <w:pPr>
+        <w:pStyle w:val="berschrift2"/>
+        <w:rPr>
+          <w:bCs/>
+        </w:rPr>
+      </w:pPr>
+      <w:bookmarkStart w:id="2" w:name="_Toc130278734"/>
+      <w:r>
+        <w:rPr>
+          <w:bCs/>
+        </w:rPr>
+        <w:t>Ziele</w:t>
+      </w:r>
+      <w:bookmarkEnd w:id="0"/>
+      <w:bookmarkEnd w:id="2"/>
+    </w:p>
+    <w:p>
+      <w:pPr>
+        <w:ind w:left="705"/>
+        <w:rPr>
+          <w:sz w:val="32"/>
+          <w:szCs w:val="32"/>
+        </w:rPr>
+      </w:pPr>
+      <w:r>
+        <w:rPr>
+          <w:sz w:val="32"/>
+          <w:szCs w:val="32"/>
+        </w:rPr>
+        <w:t>Das Ziel ist eine hohe Aufmerksamkeit und Bekanntheit des Spieles in unserer Zielgruppe zu erzielen und bis Ende des Jahres eine Downloadzahl von 50000 sowie eine aktive Spielerzahl von mindestens 5000 zu erreichen.</w:t>
+      </w:r>
+    </w:p>
+    <w:p>
+      <w:pPr>
+        <w:ind w:left="705"/>
+        <w:rPr>
+          <w:sz w:val="32"/>
+          <w:szCs w:val="32"/>
+        </w:rPr>
+      </w:pPr>
+      <w:r>
+        <w:rPr>
+          <w:sz w:val="32"/>
+          <w:szCs w:val="32"/>
+        </w:rPr>
+        <w:t>Dafür werden gezielte Marketingmaßnahmen ergriffen, um das Spiel auf verschiedensten Kanälen zu bewerben und die Zielgruppe zu erreichen.</w:t>
+      </w:r>
+      <w:r>
+        <w:rPr>
+          <w:sz w:val="32"/>
+          <w:szCs w:val="32"/>
+        </w:rPr>
+        <w:br/>
+      </w:r>
+    </w:p>
+    <w:p>
+      <w:pPr>
+        <w:pStyle w:val="berschrift2"/>
+        <w:rPr>
+          <w:bCs/>
+        </w:rPr>
+      </w:pPr>
+      <w:bookmarkStart w:id="3" w:name="_Toc129845688"/>
+      <w:bookmarkStart w:id="4" w:name="_Toc130278735"/>
+      <w:r>
+        <w:rPr>
+          <w:bCs/>
+        </w:rPr>
+        <w:t>Zielgruppe</w:t>
+      </w:r>
+      <w:bookmarkEnd w:id="3"/>
+      <w:bookmarkEnd w:id="4"/>
+    </w:p>
+    <w:p>
+      <w:pPr>
+        <w:ind w:left="708"/>
+        <w:rPr>
+          <w:sz w:val="32"/>
+          <w:szCs w:val="32"/>
+        </w:rPr>
+      </w:pPr>
+      <w:r>
+        <w:rPr>
+          <w:sz w:val="32"/>
+          <w:szCs w:val="32"/>
+        </w:rPr>
+        <w:t xml:space="preserve">Unser Produkt ist ein Videospiel, das den Russisch-Ukrainischen Krieg thematisiert und einige brutale Szenen enthält. </w:t>
+      </w:r>
+      <w:r>
+        <w:rPr>
+          <w:sz w:val="32"/>
+          <w:szCs w:val="32"/>
+        </w:rPr>
+        <w:br/>
+        <w:t>Aufgrund dieser Thematik und des Gewaltgrades ist das Spiel von der Freiwilligen Selbstkontrolle der Filmwirtschaft (FSK) auf eine Altersempfehlung von 16 Jahren festgelegt worden.</w:t>
+      </w:r>
+    </w:p>
+    <w:p>
+      <w:pPr>
+        <w:ind w:left="708"/>
+        <w:rPr>
+          <w:sz w:val="32"/>
+          <w:szCs w:val="32"/>
+        </w:rPr>
+      </w:pPr>
+      <w:r>
+        <w:rPr>
+          <w:sz w:val="32"/>
+          <w:szCs w:val="32"/>
+        </w:rPr>
+        <w:t>Daher ist die Zielgruppe für unser Produkt vorwiegend Personen im Alter zwischen 16 und 30 Jahren, welche Interesse an Videospielen mit Kriegsbezogenen Hintergrund haben.</w:t>
+      </w:r>
+    </w:p>
+    <w:p>
+      <w:pPr>
+        <w:pStyle w:val="berschrift2"/>
+      </w:pPr>
+      <w:bookmarkStart w:id="5" w:name="_Toc129845689"/>
+      <w:bookmarkStart w:id="6" w:name="_Toc130278736"/>
+      <w:r>
+        <w:t>Produktpolitik</w:t>
+      </w:r>
+      <w:bookmarkEnd w:id="5"/>
+      <w:bookmarkEnd w:id="6"/>
+    </w:p>
+    <w:p>
+      <w:pPr>
+        <w:ind w:left="705"/>
+        <w:rPr>
+          <w:sz w:val="32"/>
+          <w:szCs w:val="32"/>
+        </w:rPr>
+      </w:pPr>
+      <w:r>
+        <w:rPr>
+          <w:sz w:val="32"/>
+          <w:szCs w:val="32"/>
+        </w:rPr>
+        <w:t xml:space="preserve">Das Spiel basiert auf dem klassischen Konzept von </w:t>
+      </w:r>
+      <w:r>
+        <w:rPr>
+          <w:sz w:val="32"/>
+          <w:szCs w:val="32"/>
+        </w:rPr>
+        <w:br/>
+        <w:t>„Schiffe versenken“, jedoch mit dem Unterschied, dass das Spielfeld nicht aus quadratischen Feldern, sondern aus Hexagonen besteht.</w:t>
+      </w:r>
+      <w:r>
+        <w:rPr>
+          <w:sz w:val="32"/>
+          <w:szCs w:val="32"/>
+        </w:rPr>
+        <w:br/>
+        <w:t>Dadurch hebt sich das Spiel von anderen ab und schafft ein neues, innovatives Spielererlebnis, das die Zielgruppe anspricht und höhere Diversität bei den möglichen Spielzügen ermöglicht.</w:t>
+      </w:r>
+    </w:p>
+    <w:p>
+      <w:pPr>
+        <w:pStyle w:val="berschrift2"/>
+      </w:pPr>
+      <w:bookmarkStart w:id="7" w:name="_Toc129845690"/>
+      <w:bookmarkStart w:id="8" w:name="_Toc130278737"/>
+      <w:r>
+        <w:t>Preispolitik</w:t>
+      </w:r>
+      <w:bookmarkEnd w:id="7"/>
+      <w:bookmarkEnd w:id="8"/>
+    </w:p>
+    <w:p>
+      <w:pPr>
+        <w:ind w:left="708"/>
+        <w:rPr>
+          <w:sz w:val="32"/>
+          <w:szCs w:val="32"/>
+        </w:rPr>
+      </w:pPr>
+      <w:r>
+        <w:rPr>
+          <w:sz w:val="32"/>
+          <w:szCs w:val="32"/>
+        </w:rPr>
+        <w:t xml:space="preserve">Unser Produkt ist ein </w:t>
+      </w:r>
+      <w:r>
+        <w:rPr>
+          <w:sz w:val="32"/>
+          <w:szCs w:val="32"/>
+        </w:rPr>
+        <w:t>T</w:t>
+      </w:r>
+      <w:r>
+        <w:rPr>
+          <w:sz w:val="32"/>
+          <w:szCs w:val="32"/>
+        </w:rPr>
+        <w:t xml:space="preserve">eil eines </w:t>
+      </w:r>
+      <w:r>
+        <w:rPr>
+          <w:sz w:val="32"/>
+          <w:szCs w:val="32"/>
+        </w:rPr>
+        <w:t>u</w:t>
+      </w:r>
+      <w:r>
+        <w:rPr>
+          <w:sz w:val="32"/>
+          <w:szCs w:val="32"/>
+        </w:rPr>
+        <w:t>mkämpften Marktes, in dem es viel Konkurrenz gibt. Daher wird unser Spiel kostenlos angeboten</w:t>
+      </w:r>
+      <w:r>
+        <w:rPr>
+          <w:sz w:val="32"/>
+          <w:szCs w:val="32"/>
+        </w:rPr>
+        <w:t>,</w:t>
+      </w:r>
+      <w:r>
+        <w:rPr>
+          <w:sz w:val="32"/>
+          <w:szCs w:val="32"/>
+        </w:rPr>
+        <w:t xml:space="preserve"> damit</w:t>
+      </w:r>
+      <w:r>
+        <w:rPr>
+          <w:sz w:val="32"/>
+          <w:szCs w:val="32"/>
+        </w:rPr>
+        <w:t xml:space="preserve"> </w:t>
+      </w:r>
+      <w:r>
+        <w:rPr>
+          <w:sz w:val="32"/>
+          <w:szCs w:val="32"/>
+        </w:rPr>
+        <w:t xml:space="preserve">wir die Aufmerksamkeit unserer Zielgruppe einfacher auf uns </w:t>
+      </w:r>
+      <w:r>
+        <w:rPr>
+          <w:sz w:val="32"/>
+          <w:szCs w:val="32"/>
+        </w:rPr>
+        <w:t>z</w:t>
+      </w:r>
+      <w:r>
+        <w:rPr>
+          <w:sz w:val="32"/>
+          <w:szCs w:val="32"/>
+        </w:rPr>
+        <w:t>iehen können.</w:t>
+      </w:r>
+    </w:p>
+    <w:p>
+      <w:pPr>
+        <w:ind w:left="708"/>
+        <w:rPr>
+          <w:sz w:val="32"/>
+          <w:szCs w:val="32"/>
+        </w:rPr>
+      </w:pPr>
+      <w:r>
+        <w:rPr>
+          <w:sz w:val="32"/>
+          <w:szCs w:val="32"/>
+        </w:rPr>
+        <w:lastRenderedPageBreak/>
+        <w:t xml:space="preserve">Dadurch lassen sich </w:t>
+      </w:r>
+      <w:proofErr w:type="gramStart"/>
+      <w:r>
+        <w:rPr>
+          <w:sz w:val="32"/>
+          <w:szCs w:val="32"/>
+        </w:rPr>
+        <w:t>natürlich keine</w:t>
+      </w:r>
+      <w:proofErr w:type="gramEnd"/>
+      <w:r>
+        <w:rPr>
+          <w:sz w:val="32"/>
+          <w:szCs w:val="32"/>
+        </w:rPr>
+        <w:t xml:space="preserve"> regelmäßigen Einnahmen generieren. </w:t>
+      </w:r>
+      <w:r>
+        <w:rPr>
+          <w:sz w:val="32"/>
+          <w:szCs w:val="32"/>
+        </w:rPr>
+        <w:t>Um die Weiterentwicklung zu gewährleisten</w:t>
+      </w:r>
+      <w:r>
+        <w:rPr>
+          <w:sz w:val="32"/>
+          <w:szCs w:val="32"/>
+        </w:rPr>
+        <w:t xml:space="preserve">, haben wir verschiedene Möglichkeiten. </w:t>
+      </w:r>
+    </w:p>
+    <w:p>
+      <w:pPr>
+        <w:ind w:left="708"/>
+        <w:rPr>
+          <w:sz w:val="32"/>
+          <w:szCs w:val="32"/>
+        </w:rPr>
+      </w:pPr>
+      <w:r>
+        <w:rPr>
+          <w:sz w:val="32"/>
+          <w:szCs w:val="32"/>
+        </w:rPr>
+        <w:t>Es wird bei der Auslieferung 2 Versionen des Spiels geben.</w:t>
+      </w:r>
+      <w:r>
+        <w:rPr>
+          <w:sz w:val="32"/>
+          <w:szCs w:val="32"/>
+        </w:rPr>
+        <w:br/>
+        <w:t>Eine kostenlose Variante, die sich mittels Werbung finanziert</w:t>
+      </w:r>
+      <w:r>
+        <w:rPr>
+          <w:sz w:val="32"/>
+          <w:szCs w:val="32"/>
+        </w:rPr>
+        <w:br/>
+        <w:t>und eine werbefreie Variante, die durch eine einmalige Zahlung von 4,99 € erworben werden kann.</w:t>
+      </w:r>
+    </w:p>
+    <w:p>
+      <w:pPr>
+        <w:ind w:left="708"/>
+        <w:rPr>
+          <w:sz w:val="32"/>
+          <w:szCs w:val="32"/>
+        </w:rPr>
+      </w:pPr>
+      <w:r>
+        <w:rPr>
+          <w:sz w:val="32"/>
+          <w:szCs w:val="32"/>
+        </w:rPr>
+        <w:t>Zusätzlich implementieren wir In-App-Käufe für Schiff-Skins, um zusätzliche Einnahmen zu generieren.</w:t>
+      </w:r>
+    </w:p>
+    <w:p>
+      <w:pPr>
+        <w:ind w:left="708"/>
+        <w:rPr>
+          <w:sz w:val="32"/>
+          <w:szCs w:val="32"/>
+        </w:rPr>
+      </w:pPr>
+      <w:r>
+        <w:rPr>
+          <w:sz w:val="32"/>
+          <w:szCs w:val="32"/>
+        </w:rPr>
+        <w:t>Alternativ gäbe es die Möglichkeit, die Finanzierung der App mittels eines monatlichen Abos zu stützen.</w:t>
+      </w:r>
+    </w:p>
+    <w:p>
+      <w:pPr>
+        <w:ind w:left="708"/>
+        <w:rPr>
+          <w:sz w:val="32"/>
+          <w:szCs w:val="32"/>
+        </w:rPr>
+      </w:pPr>
+      <w:r>
+        <w:rPr>
+          <w:sz w:val="32"/>
+          <w:szCs w:val="32"/>
+        </w:rPr>
+        <w:t xml:space="preserve">Die Empfehlung von unserer Seite wäre die Methode mit den Zwei Versionen des Spieles zu verwenden, da sie aufgrund der kostenlosen Version für jeden Erhältlich ist, aber auch </w:t>
+      </w:r>
+      <w:proofErr w:type="spellStart"/>
+      <w:r>
+        <w:rPr>
+          <w:sz w:val="32"/>
+          <w:szCs w:val="32"/>
+        </w:rPr>
+        <w:t>einnahmen</w:t>
+      </w:r>
+      <w:proofErr w:type="spellEnd"/>
+      <w:r>
+        <w:rPr>
+          <w:sz w:val="32"/>
+          <w:szCs w:val="32"/>
+        </w:rPr>
+        <w:t xml:space="preserve"> durch das Entfernen von Werbung bietet.</w:t>
+      </w:r>
+    </w:p>
+    <w:p>
+      <w:pPr>
+        <w:pStyle w:val="berschrift2"/>
+      </w:pPr>
+      <w:bookmarkStart w:id="9" w:name="_Toc129845691"/>
+      <w:bookmarkStart w:id="10" w:name="_Toc130278738"/>
+      <w:r>
+        <w:t>Kommunikationspolitik</w:t>
+      </w:r>
+      <w:bookmarkEnd w:id="9"/>
+      <w:bookmarkEnd w:id="10"/>
+    </w:p>
+    <w:p>
+      <w:pPr>
+        <w:ind w:left="708"/>
+        <w:rPr>
+          <w:sz w:val="32"/>
+          <w:szCs w:val="32"/>
+        </w:rPr>
+      </w:pPr>
+      <w:r>
+        <w:rPr>
+          <w:sz w:val="32"/>
+          <w:szCs w:val="32"/>
+        </w:rPr>
+        <w:t>Um das Interesse unserer Zielgruppe zu wecken, werden diverse Instrumente der Werbung, Eventmarketings und Sponsoring eingesetzt.</w:t>
+      </w:r>
+    </w:p>
+    <w:p>
+      <w:pPr>
+        <w:ind w:left="708"/>
+        <w:rPr>
+          <w:sz w:val="32"/>
+          <w:szCs w:val="32"/>
+        </w:rPr>
+      </w:pPr>
+      <w:r>
+        <w:rPr>
+          <w:sz w:val="32"/>
+          <w:szCs w:val="32"/>
+        </w:rPr>
+        <w:t>Die Werbung erfolgt über diverse Kanäle wie Online-Plattformen, Gaming-Websites und soziale Medien.</w:t>
+      </w:r>
+      <w:r>
+        <w:rPr>
+          <w:sz w:val="32"/>
+          <w:szCs w:val="32"/>
+        </w:rPr>
+        <w:br/>
+        <w:t>Die Botschaften sind auf die Erwartungen und Wünsche unserer Zielgruppe abgestimmt und betonen die Einzigartigkeit des Spiels.</w:t>
+      </w:r>
+    </w:p>
+    <w:p>
+      <w:pPr>
+        <w:ind w:left="708"/>
+        <w:rPr>
+          <w:sz w:val="32"/>
+          <w:szCs w:val="32"/>
+        </w:rPr>
+      </w:pPr>
+      <w:r>
+        <w:rPr>
+          <w:sz w:val="32"/>
+          <w:szCs w:val="32"/>
+        </w:rPr>
+        <w:t xml:space="preserve">Durch </w:t>
+      </w:r>
+      <w:r>
+        <w:rPr>
+          <w:sz w:val="32"/>
+          <w:szCs w:val="32"/>
+        </w:rPr>
+        <w:t>Sponsoring</w:t>
+      </w:r>
+      <w:r>
+        <w:rPr>
+          <w:b/>
+          <w:sz w:val="32"/>
+          <w:szCs w:val="32"/>
+        </w:rPr>
+        <w:t xml:space="preserve"> </w:t>
+      </w:r>
+      <w:r>
+        <w:rPr>
+          <w:sz w:val="32"/>
+          <w:szCs w:val="32"/>
+        </w:rPr>
+        <w:t>und</w:t>
+      </w:r>
+      <w:r>
+        <w:rPr>
+          <w:b/>
+          <w:sz w:val="32"/>
+          <w:szCs w:val="32"/>
+        </w:rPr>
+        <w:t xml:space="preserve"> </w:t>
+      </w:r>
+      <w:r>
+        <w:rPr>
+          <w:sz w:val="32"/>
+          <w:szCs w:val="32"/>
+        </w:rPr>
+        <w:t>Eventmarketing</w:t>
+      </w:r>
+      <w:r>
+        <w:rPr>
+          <w:b/>
+          <w:sz w:val="32"/>
+          <w:szCs w:val="32"/>
+        </w:rPr>
+        <w:t xml:space="preserve"> </w:t>
+      </w:r>
+      <w:r>
+        <w:rPr>
+          <w:sz w:val="32"/>
+          <w:szCs w:val="32"/>
+        </w:rPr>
+        <w:t>Maßnahmen</w:t>
+      </w:r>
+      <w:r>
+        <w:rPr>
+          <w:sz w:val="32"/>
+          <w:szCs w:val="32"/>
+        </w:rPr>
+        <w:t xml:space="preserve"> werden gezielt Zielgruppen angesprochen und das Spiel lebendiger und erlebbarer gemacht.</w:t>
+      </w:r>
+      <w:r>
+        <w:rPr>
+          <w:sz w:val="32"/>
+          <w:szCs w:val="32"/>
+        </w:rPr>
+        <w:br/>
+        <w:t xml:space="preserve">So können z. b. </w:t>
+      </w:r>
+      <w:r>
+        <w:rPr>
+          <w:sz w:val="32"/>
+          <w:szCs w:val="32"/>
+        </w:rPr>
+        <w:t>Partnerschaften</w:t>
+      </w:r>
+      <w:r>
+        <w:rPr>
+          <w:sz w:val="32"/>
+          <w:szCs w:val="32"/>
+        </w:rPr>
+        <w:t xml:space="preserve"> bei kleineren Gaming-Events oder </w:t>
+      </w:r>
+      <w:r>
+        <w:rPr>
+          <w:sz w:val="32"/>
+          <w:szCs w:val="32"/>
+        </w:rPr>
+        <w:t>E-Sport</w:t>
+      </w:r>
+      <w:r>
+        <w:rPr>
+          <w:sz w:val="32"/>
+          <w:szCs w:val="32"/>
+        </w:rPr>
+        <w:t xml:space="preserve"> Veranstaltungen eingetragen werden, damit das Spiel vor einem breiteren Publikum präsentieren zu können.</w:t>
+      </w:r>
+    </w:p>
+    <w:p>
+      <w:pPr>
+        <w:ind w:left="708"/>
+        <w:rPr>
+          <w:sz w:val="32"/>
+          <w:szCs w:val="32"/>
+        </w:rPr>
+      </w:pPr>
+      <w:r>
+        <w:rPr>
+          <w:sz w:val="32"/>
+          <w:szCs w:val="32"/>
+        </w:rPr>
+        <w:lastRenderedPageBreak/>
+        <w:t>Ebenfalls sind Messen wie z. B. die ‚Gamescom‘ eine Möglichkeit das Spiel einer breiteren Masse an Spielern vorzuführen, indem wir ihnen die Möglichkeit bieten, unser Spiel auf unseren Messestand selbst spielen zu lassen.</w:t>
+      </w:r>
+    </w:p>
+    <w:p>
+      <w:pPr>
+        <w:ind w:left="708"/>
+        <w:rPr>
+          <w:sz w:val="32"/>
+          <w:szCs w:val="32"/>
+        </w:rPr>
+      </w:pPr>
+      <w:r>
+        <w:rPr>
+          <w:sz w:val="32"/>
+          <w:szCs w:val="32"/>
+        </w:rPr>
+        <w:t xml:space="preserve">Zudem können wir gezielt Partnerschaften mit </w:t>
+      </w:r>
+      <w:r>
+        <w:rPr>
+          <w:sz w:val="32"/>
+          <w:szCs w:val="32"/>
+        </w:rPr>
+        <w:t>Influen</w:t>
+      </w:r>
+      <w:r>
+        <w:rPr>
+          <w:sz w:val="32"/>
+          <w:szCs w:val="32"/>
+        </w:rPr>
+        <w:t>c</w:t>
+      </w:r>
+      <w:r>
+        <w:rPr>
+          <w:sz w:val="32"/>
+          <w:szCs w:val="32"/>
+        </w:rPr>
+        <w:t>ern</w:t>
+      </w:r>
+      <w:r>
+        <w:rPr>
+          <w:sz w:val="32"/>
+          <w:szCs w:val="32"/>
+        </w:rPr>
+        <w:t xml:space="preserve"> betreiben, die unser Spiel auf YouTube oder Twitch ihren Zuschauern präsentieren, um somit die Kaufbereitschaft zu Steigern.</w:t>
+      </w:r>
+    </w:p>
+    <w:p>
+      <w:pPr>
+        <w:ind w:left="708"/>
+        <w:rPr>
+          <w:sz w:val="32"/>
+          <w:szCs w:val="32"/>
+        </w:rPr>
+      </w:pPr>
+      <w:r>
+        <w:rPr>
+          <w:sz w:val="32"/>
+          <w:szCs w:val="32"/>
+        </w:rPr>
+        <w:t xml:space="preserve">Die Erfolgskontrolle erfolgt über verschiedenste </w:t>
+      </w:r>
+      <w:proofErr w:type="spellStart"/>
+      <w:proofErr w:type="gramStart"/>
+      <w:r>
+        <w:rPr>
+          <w:sz w:val="32"/>
+          <w:szCs w:val="32"/>
+        </w:rPr>
+        <w:t>KPI’s</w:t>
+      </w:r>
+      <w:proofErr w:type="spellEnd"/>
+      <w:proofErr w:type="gramEnd"/>
+      <w:r>
+        <w:rPr>
+          <w:sz w:val="32"/>
+          <w:szCs w:val="32"/>
+        </w:rPr>
+        <w:t xml:space="preserve"> wie z.B. </w:t>
+      </w:r>
+      <w:r>
+        <w:rPr>
+          <w:b/>
+          <w:sz w:val="32"/>
+          <w:szCs w:val="32"/>
+        </w:rPr>
+        <w:t>Downloadzahlen</w:t>
+      </w:r>
+      <w:r>
+        <w:rPr>
+          <w:sz w:val="32"/>
+          <w:szCs w:val="32"/>
+        </w:rPr>
+        <w:t xml:space="preserve">, </w:t>
+      </w:r>
+      <w:proofErr w:type="spellStart"/>
+      <w:r>
+        <w:rPr>
+          <w:b/>
+          <w:sz w:val="32"/>
+          <w:szCs w:val="32"/>
+        </w:rPr>
+        <w:t>Socialmedia</w:t>
+      </w:r>
+      <w:proofErr w:type="spellEnd"/>
+      <w:r>
+        <w:rPr>
+          <w:sz w:val="32"/>
+          <w:szCs w:val="32"/>
+        </w:rPr>
+        <w:t xml:space="preserve"> </w:t>
+      </w:r>
+      <w:r>
+        <w:rPr>
+          <w:b/>
+          <w:sz w:val="32"/>
+          <w:szCs w:val="32"/>
+        </w:rPr>
+        <w:t>Aktivitäten</w:t>
+      </w:r>
+      <w:r>
+        <w:rPr>
+          <w:sz w:val="32"/>
+          <w:szCs w:val="32"/>
+        </w:rPr>
+        <w:t xml:space="preserve"> und </w:t>
+      </w:r>
+      <w:r>
+        <w:rPr>
+          <w:b/>
+          <w:sz w:val="32"/>
+          <w:szCs w:val="32"/>
+        </w:rPr>
+        <w:t>Nutzerbewertungen</w:t>
+      </w:r>
+      <w:r>
+        <w:rPr>
+          <w:sz w:val="32"/>
+          <w:szCs w:val="32"/>
+        </w:rPr>
+        <w:t>.</w:t>
+      </w:r>
+      <w:r>
+        <w:rPr>
+          <w:sz w:val="32"/>
+          <w:szCs w:val="32"/>
+        </w:rPr>
+        <w:br/>
+        <w:t>Basierend aus den Erkenntnissen können Anpassungen der Werbung vorgenommen werden, um diese Effizienter zu gestalten.</w:t>
+      </w:r>
+    </w:p>
+    <w:p>
+      <w:pPr>
+        <w:ind w:left="708"/>
+        <w:rPr>
+          <w:sz w:val="32"/>
+          <w:szCs w:val="32"/>
+        </w:rPr>
+      </w:pPr>
+      <w:r>
+        <w:rPr>
+          <w:sz w:val="32"/>
+          <w:szCs w:val="32"/>
+        </w:rPr>
+        <w:t>Zudem besteht an dieser Stelle ebenfalls die Möglichkeit Werbung für die eigenen Spiele einzubauen, um die Bekanntheit dieser Spiele hierdurch ebenfalls zu verbessern.</w:t>
+      </w:r>
+    </w:p>
+    <w:p>
+      <w:pPr>
+        <w:pStyle w:val="berschrift2"/>
+      </w:pPr>
+      <w:bookmarkStart w:id="11" w:name="_Toc129845692"/>
+      <w:bookmarkStart w:id="12" w:name="_Toc130278739"/>
+      <w:r>
+        <w:t>Distributionspolitik</w:t>
+      </w:r>
+      <w:bookmarkEnd w:id="11"/>
+      <w:bookmarkEnd w:id="12"/>
+    </w:p>
+    <w:p>
+      <w:pPr>
+        <w:ind w:left="708"/>
+        <w:rPr>
+          <w:sz w:val="32"/>
+          <w:szCs w:val="32"/>
+        </w:rPr>
+      </w:pPr>
+      <w:r>
+        <w:rPr>
+          <w:sz w:val="32"/>
+          <w:szCs w:val="32"/>
+        </w:rPr>
+        <w:t>Für eine effiziente und kosteneffektive Verbreitung des Spieles zu erreichen, werden verschiedenste Vertriebskanäle genutzt, um die Verfügbarkeit des Spiels sicherzustellen.</w:t>
+      </w:r>
+    </w:p>
+    <w:p>
+      <w:pPr>
+        <w:ind w:left="708"/>
+        <w:rPr>
+          <w:sz w:val="32"/>
+          <w:szCs w:val="32"/>
+        </w:rPr>
+      </w:pPr>
+      <w:r>
+        <w:rPr>
+          <w:sz w:val="32"/>
+          <w:szCs w:val="32"/>
+        </w:rPr>
+        <w:t xml:space="preserve">Das Spiel wird primär über Online-Plattformen und Stores verfügbar gemacht. Hierbei wird auf eine hohe Sicherheit und Präsenz des Spiels in den verschiedenen </w:t>
+      </w:r>
+      <w:proofErr w:type="gramStart"/>
+      <w:r>
+        <w:rPr>
+          <w:sz w:val="32"/>
+          <w:szCs w:val="32"/>
+        </w:rPr>
+        <w:t>Online Stores</w:t>
+      </w:r>
+      <w:proofErr w:type="gramEnd"/>
+      <w:r>
+        <w:rPr>
+          <w:sz w:val="32"/>
+          <w:szCs w:val="32"/>
+        </w:rPr>
+        <w:t xml:space="preserve"> geachtet, um eine hohe Reichweite zu erzielen.</w:t>
+      </w:r>
+    </w:p>
+    <w:p>
+      <w:pPr>
+        <w:ind w:left="708"/>
+        <w:rPr>
+          <w:sz w:val="32"/>
+          <w:szCs w:val="32"/>
+        </w:rPr>
+      </w:pPr>
+      <w:r>
+        <w:rPr>
+          <w:sz w:val="32"/>
+          <w:szCs w:val="32"/>
+        </w:rPr>
+        <w:t xml:space="preserve">Die Erfolgskontrolle erfolgt über verschiedenste </w:t>
+      </w:r>
+      <w:proofErr w:type="spellStart"/>
+      <w:proofErr w:type="gramStart"/>
+      <w:r>
+        <w:rPr>
+          <w:sz w:val="32"/>
+          <w:szCs w:val="32"/>
+        </w:rPr>
+        <w:t>KPI’s</w:t>
+      </w:r>
+      <w:proofErr w:type="spellEnd"/>
+      <w:proofErr w:type="gramEnd"/>
+      <w:r>
+        <w:rPr>
+          <w:sz w:val="32"/>
+          <w:szCs w:val="32"/>
+        </w:rPr>
+        <w:t xml:space="preserve"> wie z.B. </w:t>
+      </w:r>
+      <w:r>
+        <w:rPr>
+          <w:b/>
+          <w:sz w:val="32"/>
+          <w:szCs w:val="32"/>
+        </w:rPr>
+        <w:t>Absatzzahlen</w:t>
+      </w:r>
+      <w:r>
+        <w:rPr>
+          <w:sz w:val="32"/>
+          <w:szCs w:val="32"/>
+        </w:rPr>
+        <w:t xml:space="preserve">, </w:t>
+      </w:r>
+      <w:r>
+        <w:rPr>
+          <w:b/>
+          <w:sz w:val="32"/>
+          <w:szCs w:val="32"/>
+        </w:rPr>
+        <w:t>Umsätze</w:t>
+      </w:r>
+      <w:r>
+        <w:rPr>
+          <w:sz w:val="32"/>
+          <w:szCs w:val="32"/>
+        </w:rPr>
+        <w:t xml:space="preserve"> und </w:t>
+      </w:r>
+      <w:r>
+        <w:rPr>
+          <w:b/>
+          <w:sz w:val="32"/>
+          <w:szCs w:val="32"/>
+        </w:rPr>
+        <w:t>Kundenbewertungen</w:t>
+      </w:r>
+      <w:r>
+        <w:rPr>
+          <w:sz w:val="32"/>
+          <w:szCs w:val="32"/>
+        </w:rPr>
+        <w:t xml:space="preserve">. </w:t>
+      </w:r>
+      <w:r>
+        <w:rPr>
+          <w:sz w:val="32"/>
+          <w:szCs w:val="32"/>
+        </w:rPr>
+        <w:br/>
+        <w:t>Basierend aus den Erkenntnissen können Anpassungen des Vertriebes vorgenommen werden, um die Verfügbarkeit und die Verkaufszahlen des Spieles zu verbessern.</w:t>
+      </w:r>
+    </w:p>
+    <w:p/>
+    <w:p/>
+    <w:p>
+      <w:pPr>
+        <w:pStyle w:val="berschrift1"/>
+        <w:rPr>
+          <w:b/>
+        </w:rPr>
+      </w:pPr>
+      <w:bookmarkStart w:id="13" w:name="_Toc130278740"/>
+      <w:r>
+        <w:rPr>
+          <w:b/>
+        </w:rPr>
+        <w:t>Datenbankmodell</w:t>
+      </w:r>
+      <w:bookmarkEnd w:id="13"/>
+    </w:p>
+    <w:p/>
+    <w:p>
+      <w:r>
+        <w:rPr>
+          <w:noProof/>
+        </w:rPr>
+        <w:drawing>
+          <wp:anchor distT="0" distB="0" distL="114300" distR="114300" simplePos="0" relativeHeight="251659264" behindDoc="1" locked="0" layoutInCell="1" allowOverlap="1" wp14:anchorId="093F4AF5" wp14:editId="3F9A3958">
+            <wp:simplePos x="0" y="0"/>
+            <wp:positionH relativeFrom="margin">
+              <wp:align>right</wp:align>
+            </wp:positionH>
+            <wp:positionV relativeFrom="paragraph">
+              <wp:posOffset>71120</wp:posOffset>
+            </wp:positionV>
+            <wp:extent cx="5753100" cy="4924425"/>
+            <wp:effectExtent l="0" t="0" r="0" b="9525"/>
+            <wp:wrapNone/>
+            <wp:docPr id="2" name="Grafik 2"/>
+            <wp:cNvGraphicFramePr>
+              <a:graphicFrameLocks xmlns:a="http://schemas.openxmlformats.org/drawingml/2006/main" noChangeAspect="1"/>
+            </wp:cNvGraphicFramePr>
+            <a:graphic xmlns:a="http://schemas.openxmlformats.org/drawingml/2006/main">
+              <a:graphicData uri="http://schemas.openxmlformats.org/drawingml/2006/picture">
+                <pic:pic xmlns:pic="http://schemas.openxmlformats.org/drawingml/2006/picture">
+                  <pic:nvPicPr>
+                    <pic:cNvPr id="0" name="Picture 2"/>
+                    <pic:cNvPicPr>
+                      <a:picLocks noChangeAspect="1" noChangeArrowheads="1"/>
+                    </pic:cNvPicPr>
+                  </pic:nvPicPr>
+                  <pic:blipFill>
+                    <a:blip r:embed="rId9">
+                      <a:extLst>
+                        <a:ext uri="{28A0092B-C50C-407E-A947-70E740481C1C}">
+                          <a14:useLocalDpi xmlns:a14="http://schemas.microsoft.com/office/drawing/2010/main" val="0"/>
+                        </a:ext>
+                      </a:extLst>
+                    </a:blip>
+                    <a:srcRect/>
+                    <a:stretch>
+                      <a:fillRect/>
+                    </a:stretch>
+                  </pic:blipFill>
+                  <pic:spPr bwMode="auto">
+                    <a:xfrm>
+                      <a:off x="0" y="0"/>
+                      <a:ext cx="5753100" cy="4924425"/>
+                    </a:xfrm>
+                    <a:prstGeom prst="rect">
+                      <a:avLst/>
+                    </a:prstGeom>
+                    <a:noFill/>
+                    <a:ln>
+                      <a:noFill/>
+                    </a:ln>
+                  </pic:spPr>
+                </pic:pic>
+              </a:graphicData>
+            </a:graphic>
+            <wp14:sizeRelH relativeFrom="page">
+              <wp14:pctWidth>0</wp14:pctWidth>
+            </wp14:sizeRelH>
+            <wp14:sizeRelV relativeFrom="page">
+              <wp14:pctHeight>0</wp14:pctHeight>
+            </wp14:sizeRelV>
+          </wp:anchor>
+        </w:drawing>
+      </w:r>
+    </w:p>
+    <w:p/>
+    <w:p/>
+    <w:p/>
+    <w:p/>
+    <w:p/>
+    <w:p/>
+    <w:p/>
+    <w:p/>
+    <w:p/>
+    <w:p/>
+    <w:p/>
+    <w:p/>
+    <w:p/>
+    <w:p/>
+    <w:p/>
+    <w:p/>
+    <w:p/>
+    <w:p/>
+    <w:p/>
+    <w:p/>
+    <w:p/>
+    <w:p/>
+    <w:p/>
+    <w:p/>
+    <w:p/>
+    <w:p/>
+    <w:p/>
+    <w:p/>
+    <w:p/>
+    <w:p>
+      <w:pPr>
+        <w:pStyle w:val="berschrift1"/>
+        <w:rPr>
+          <w:b/>
+        </w:rPr>
+      </w:pPr>
+      <w:bookmarkStart w:id="14" w:name="_Toc130278741"/>
+      <w:r>
+        <w:rPr>
+          <w:b/>
+        </w:rPr>
+        <w:t>UML</w:t>
+      </w:r>
+      <w:bookmarkEnd w:id="14"/>
+    </w:p>
+    <w:p>
+      <w:r>
+        <w:rPr>
+          <w:noProof/>
+        </w:rPr>
+        <w:drawing>
+          <wp:anchor distT="0" distB="0" distL="114300" distR="114300" simplePos="0" relativeHeight="251658240" behindDoc="1" locked="0" layoutInCell="1" allowOverlap="1" wp14:anchorId="73A5DF8F" wp14:editId="5EFC2972">
+            <wp:simplePos x="0" y="0"/>
+            <wp:positionH relativeFrom="margin">
+              <wp:align>center</wp:align>
+            </wp:positionH>
+            <wp:positionV relativeFrom="paragraph">
+              <wp:posOffset>90805</wp:posOffset>
+            </wp:positionV>
+            <wp:extent cx="6676527" cy="8677275"/>
+            <wp:effectExtent l="0" t="0" r="0" b="0"/>
+            <wp:wrapNone/>
+            <wp:docPr id="1" name="Grafik 1"/>
+            <wp:cNvGraphicFramePr>
+              <a:graphicFrameLocks xmlns:a="http://schemas.openxmlformats.org/drawingml/2006/main" noChangeAspect="1"/>
+            </wp:cNvGraphicFramePr>
+            <a:graphic xmlns:a="http://schemas.openxmlformats.org/drawingml/2006/main">
+              <a:graphicData uri="http://schemas.openxmlformats.org/drawingml/2006/picture">
+                <pic:pic xmlns:pic="http://schemas.openxmlformats.org/drawingml/2006/picture">
+                  <pic:nvPicPr>
+                    <pic:cNvPr id="0" name="Picture 1"/>
+                    <pic:cNvPicPr>
+                      <a:picLocks noChangeAspect="1" noChangeArrowheads="1"/>
+                    </pic:cNvPicPr>
+                  </pic:nvPicPr>
+                  <pic:blipFill>
+                    <a:blip r:embed="rId10">
+                      <a:extLst>
+                        <a:ext uri="{28A0092B-C50C-407E-A947-70E740481C1C}">
+                          <a14:useLocalDpi xmlns:a14="http://schemas.microsoft.com/office/drawing/2010/main" val="0"/>
+                        </a:ext>
+                      </a:extLst>
+                    </a:blip>
+                    <a:srcRect/>
+                    <a:stretch>
+                      <a:fillRect/>
+                    </a:stretch>
+                  </pic:blipFill>
+                  <pic:spPr bwMode="auto">
+                    <a:xfrm>
+                      <a:off x="0" y="0"/>
+                      <a:ext cx="6676527" cy="8677275"/>
+                    </a:xfrm>
+                    <a:prstGeom prst="rect">
+                      <a:avLst/>
+                    </a:prstGeom>
+                    <a:noFill/>
+                    <a:ln>
+                      <a:noFill/>
+                    </a:ln>
+                  </pic:spPr>
+                </pic:pic>
+              </a:graphicData>
+            </a:graphic>
+            <wp14:sizeRelH relativeFrom="page">
+              <wp14:pctWidth>0</wp14:pctWidth>
+            </wp14:sizeRelH>
+            <wp14:sizeRelV relativeFrom="page">
+              <wp14:pctHeight>0</wp14:pctHeight>
+            </wp14:sizeRelV>
+          </wp:anchor>
+        </w:drawing>
+      </w:r>
+    </w:p>
     <w:p/>
     <w:p/>
     <w:p/>
     <w:p/>
     <w:sectPr>
-      <w:headerReference w:type="default" r:id="rId8"/>
-      <w:footerReference w:type="default" r:id="rId9"/>
+      <w:headerReference w:type="default" r:id="rId11"/>
+      <w:footerReference w:type="default" r:id="rId12"/>
       <w:pgSz w:w="11906" w:h="16838"/>
       <w:pgMar w:top="1417" w:right="1417" w:bottom="1134" w:left="1417" w:header="708" w:footer="708" w:gutter="0"/>
       <w:cols w:space="708"/>
@@ -178,7 +1996,7 @@
 </file>
 
 <file path=word/endnotes.xml><?xml version="1.0" encoding="utf-8"?>
-<w:endnotes xmlns:wpc="http://schemas.microsoft.com/office/word/2010/wordprocessingCanvas" xmlns:cx="http://schemas.microsoft.com/office/drawing/2014/chartex" xmlns:cx1="http://schemas.microsoft.com/office/drawing/2015/9/8/chartex" xmlns:cx2="http://schemas.microsoft.com/office/drawing/2015/10/21/chartex" xmlns:cx3="http://schemas.microsoft.com/office/drawing/2016/5/9/chartex" xmlns:cx4="http://schemas.microsoft.com/office/drawing/2016/5/10/chartex" xmlns:cx5="http://schemas.microsoft.com/office/drawing/2016/5/11/chartex" xmlns:cx6="http://schemas.microsoft.com/office/drawing/2016/5/12/chartex" xmlns:cx7="http://schemas.microsoft.com/office/drawing/2016/5/13/chartex" xmlns:cx8="http://schemas.microsoft.com/office/drawing/2016/5/14/chartex" xmlns:mc="http://schemas.openxmlformats.org/markup-compatibility/2006" xmlns:aink="http://schemas.microsoft.com/office/drawing/2016/ink" xmlns:am3d="http://schemas.microsoft.com/office/drawing/2017/model3d" xmlns:o="urn:schemas-microsoft-com:office:office" xmlns:r="http://schemas.openxmlformats.org/officeDocument/2006/relationships" xmlns:m="http://schemas.openxmlformats.org/officeDocument/2006/math" xmlns:v="urn:schemas-microsoft-com:vml" xmlns:wp14="http://schemas.microsoft.com/office/word/2010/wordprocessingDrawing" xmlns:wp="http://schemas.openxmlformats.org/drawingml/2006/wordprocessingDrawing" xmlns:w10="urn:schemas-microsoft-com:office:word" xmlns:w="http://schemas.openxmlformats.org/wordprocessingml/2006/main" xmlns:w14="http://schemas.microsoft.com/office/word/2010/wordml" xmlns:w15="http://schemas.microsoft.com/office/word/2012/wordml" xmlns:w16cid="http://schemas.microsoft.com/office/word/2016/wordml/cid" xmlns:w16se="http://schemas.microsoft.com/office/word/2015/wordml/symex" xmlns:wpg="http://schemas.microsoft.com/office/word/2010/wordprocessingGroup" xmlns:wpi="http://schemas.microsoft.com/office/word/2010/wordprocessingInk" xmlns:wne="http://schemas.microsoft.com/office/word/2006/wordml" xmlns:wps="http://schemas.microsoft.com/office/word/2010/wordprocessingShape" mc:Ignorable="w14 w15 w16se w16cid wp14">
+<w:endnotes xmlns:wpc="http://schemas.microsoft.com/office/word/2010/wordprocessingCanvas" xmlns:cx="http://schemas.microsoft.com/office/drawing/2014/chartex" xmlns:cx1="http://schemas.microsoft.com/office/drawing/2015/9/8/chartex" xmlns:cx2="http://schemas.microsoft.com/office/drawing/2015/10/21/chartex" xmlns:cx3="http://schemas.microsoft.com/office/drawing/2016/5/9/chartex" xmlns:cx4="http://schemas.microsoft.com/office/drawing/2016/5/10/chartex" xmlns:cx5="http://schemas.microsoft.com/office/drawing/2016/5/11/chartex" xmlns:cx6="http://schemas.microsoft.com/office/drawing/2016/5/12/chartex" xmlns:cx7="http://schemas.microsoft.com/office/drawing/2016/5/13/chartex" xmlns:cx8="http://schemas.microsoft.com/office/drawing/2016/5/14/chartex" xmlns:mc="http://schemas.openxmlformats.org/markup-compatibility/2006" xmlns:aink="http://schemas.microsoft.com/office/drawing/2016/ink" xmlns:am3d="http://schemas.microsoft.com/office/drawing/2017/model3d" xmlns:o="urn:schemas-microsoft-com:office:office" xmlns:oel="http://schemas.microsoft.com/office/2019/extlst" xmlns:r="http://schemas.openxmlformats.org/officeDocument/2006/relationships" xmlns:m="http://schemas.openxmlformats.org/officeDocument/2006/math" xmlns:v="urn:schemas-microsoft-com:vml" xmlns:wp14="http://schemas.microsoft.com/office/word/2010/wordprocessingDrawing" xmlns:wp="http://schemas.openxmlformats.org/drawingml/2006/wordprocessingDrawing" xmlns:w10="urn:schemas-microsoft-com:office:word" xmlns:w="http://schemas.openxmlformats.org/wordprocessingml/2006/main" xmlns:w14="http://schemas.microsoft.com/office/word/2010/wordml" xmlns:w15="http://schemas.microsoft.com/office/word/2012/wordml" xmlns:w16cex="http://schemas.microsoft.com/office/word/2018/wordml/cex" xmlns:w16cid="http://schemas.microsoft.com/office/word/2016/wordml/cid" xmlns:w16="http://schemas.microsoft.com/office/word/2018/wordml" xmlns:w16sdtdh="http://schemas.microsoft.com/office/word/2020/wordml/sdtdatahash" xmlns:w16se="http://schemas.microsoft.com/office/word/2015/wordml/symex" xmlns:wpg="http://schemas.microsoft.com/office/word/2010/wordprocessingGroup" xmlns:wpi="http://schemas.microsoft.com/office/word/2010/wordprocessingInk" xmlns:wne="http://schemas.microsoft.com/office/word/2006/wordml" xmlns:wps="http://schemas.microsoft.com/office/word/2010/wordprocessingShape" mc:Ignorable="w14 w15 w16se w16cid w16 w16cex w16sdtdh wp14">
   <w:endnote w:type="separator" w:id="-1">
     <w:p>
       <w:pPr>
@@ -203,7 +2021,7 @@
 </file>
 
 <file path=word/footer1.xml><?xml version="1.0" encoding="utf-8"?>
-<w:ftr xmlns:wpc="http://schemas.microsoft.com/office/word/2010/wordprocessingCanvas" xmlns:cx="http://schemas.microsoft.com/office/drawing/2014/chartex" xmlns:cx1="http://schemas.microsoft.com/office/drawing/2015/9/8/chartex" xmlns:cx2="http://schemas.microsoft.com/office/drawing/2015/10/21/chartex" xmlns:cx3="http://schemas.microsoft.com/office/drawing/2016/5/9/chartex" xmlns:cx4="http://schemas.microsoft.com/office/drawing/2016/5/10/chartex" xmlns:cx5="http://schemas.microsoft.com/office/drawing/2016/5/11/chartex" xmlns:cx6="http://schemas.microsoft.com/office/drawing/2016/5/12/chartex" xmlns:cx7="http://schemas.microsoft.com/office/drawing/2016/5/13/chartex" xmlns:cx8="http://schemas.microsoft.com/office/drawing/2016/5/14/chartex" xmlns:mc="http://schemas.openxmlformats.org/markup-compatibility/2006" xmlns:aink="http://schemas.microsoft.com/office/drawing/2016/ink" xmlns:am3d="http://schemas.microsoft.com/office/drawing/2017/model3d" xmlns:o="urn:schemas-microsoft-com:office:office" xmlns:r="http://schemas.openxmlformats.org/officeDocument/2006/relationships" xmlns:m="http://schemas.openxmlformats.org/officeDocument/2006/math" xmlns:v="urn:schemas-microsoft-com:vml" xmlns:wp14="http://schemas.microsoft.com/office/word/2010/wordprocessingDrawing" xmlns:wp="http://schemas.openxmlformats.org/drawingml/2006/wordprocessingDrawing" xmlns:w10="urn:schemas-microsoft-com:office:word" xmlns:w="http://schemas.openxmlformats.org/wordprocessingml/2006/main" xmlns:w14="http://schemas.microsoft.com/office/word/2010/wordml" xmlns:w15="http://schemas.microsoft.com/office/word/2012/wordml" xmlns:w16cid="http://schemas.microsoft.com/office/word/2016/wordml/cid" xmlns:w16se="http://schemas.microsoft.com/office/word/2015/wordml/symex" xmlns:wpg="http://schemas.microsoft.com/office/word/2010/wordprocessingGroup" xmlns:wpi="http://schemas.microsoft.com/office/word/2010/wordprocessingInk" xmlns:wne="http://schemas.microsoft.com/office/word/2006/wordml" xmlns:wps="http://schemas.microsoft.com/office/word/2010/wordprocessingShape" mc:Ignorable="w14 w15 w16se w16cid wp14">
+<w:ftr xmlns:wpc="http://schemas.microsoft.com/office/word/2010/wordprocessingCanvas" xmlns:cx="http://schemas.microsoft.com/office/drawing/2014/chartex" xmlns:cx1="http://schemas.microsoft.com/office/drawing/2015/9/8/chartex" xmlns:cx2="http://schemas.microsoft.com/office/drawing/2015/10/21/chartex" xmlns:cx3="http://schemas.microsoft.com/office/drawing/2016/5/9/chartex" xmlns:cx4="http://schemas.microsoft.com/office/drawing/2016/5/10/chartex" xmlns:cx5="http://schemas.microsoft.com/office/drawing/2016/5/11/chartex" xmlns:cx6="http://schemas.microsoft.com/office/drawing/2016/5/12/chartex" xmlns:cx7="http://schemas.microsoft.com/office/drawing/2016/5/13/chartex" xmlns:cx8="http://schemas.microsoft.com/office/drawing/2016/5/14/chartex" xmlns:mc="http://schemas.openxmlformats.org/markup-compatibility/2006" xmlns:aink="http://schemas.microsoft.com/office/drawing/2016/ink" xmlns:am3d="http://schemas.microsoft.com/office/drawing/2017/model3d" xmlns:o="urn:schemas-microsoft-com:office:office" xmlns:oel="http://schemas.microsoft.com/office/2019/extlst" xmlns:r="http://schemas.openxmlformats.org/officeDocument/2006/relationships" xmlns:m="http://schemas.openxmlformats.org/officeDocument/2006/math" xmlns:v="urn:schemas-microsoft-com:vml" xmlns:wp14="http://schemas.microsoft.com/office/word/2010/wordprocessingDrawing" xmlns:wp="http://schemas.openxmlformats.org/drawingml/2006/wordprocessingDrawing" xmlns:w10="urn:schemas-microsoft-com:office:word" xmlns:w="http://schemas.openxmlformats.org/wordprocessingml/2006/main" xmlns:w14="http://schemas.microsoft.com/office/word/2010/wordml" xmlns:w15="http://schemas.microsoft.com/office/word/2012/wordml" xmlns:w16cex="http://schemas.microsoft.com/office/word/2018/wordml/cex" xmlns:w16cid="http://schemas.microsoft.com/office/word/2016/wordml/cid" xmlns:w16="http://schemas.microsoft.com/office/word/2018/wordml" xmlns:w16sdtdh="http://schemas.microsoft.com/office/word/2020/wordml/sdtdatahash" xmlns:w16se="http://schemas.microsoft.com/office/word/2015/wordml/symex" xmlns:wpg="http://schemas.microsoft.com/office/word/2010/wordprocessingGroup" xmlns:wpi="http://schemas.microsoft.com/office/word/2010/wordprocessingInk" xmlns:wne="http://schemas.microsoft.com/office/word/2006/wordml" xmlns:wps="http://schemas.microsoft.com/office/word/2010/wordprocessingShape" mc:Ignorable="w14 w15 w16se w16cid w16 w16cex w16sdtdh wp14">
   <w:p>
     <w:pPr>
       <w:pStyle w:val="Fuzeile"/>
@@ -216,7 +2034,7 @@
 </file>
 
 <file path=word/footnotes.xml><?xml version="1.0" encoding="utf-8"?>
-<w:footnotes xmlns:wpc="http://schemas.microsoft.com/office/word/2010/wordprocessingCanvas" xmlns:cx="http://schemas.microsoft.com/office/drawing/2014/chartex" xmlns:cx1="http://schemas.microsoft.com/office/drawing/2015/9/8/chartex" xmlns:cx2="http://schemas.microsoft.com/office/drawing/2015/10/21/chartex" xmlns:cx3="http://schemas.microsoft.com/office/drawing/2016/5/9/chartex" xmlns:cx4="http://schemas.microsoft.com/office/drawing/2016/5/10/chartex" xmlns:cx5="http://schemas.microsoft.com/office/drawing/2016/5/11/chartex" xmlns:cx6="http://schemas.microsoft.com/office/drawing/2016/5/12/chartex" xmlns:cx7="http://schemas.microsoft.com/office/drawing/2016/5/13/chartex" xmlns:cx8="http://schemas.microsoft.com/office/drawing/2016/5/14/chartex" xmlns:mc="http://schemas.openxmlformats.org/markup-compatibility/2006" xmlns:aink="http://schemas.microsoft.com/office/drawing/2016/ink" xmlns:am3d="http://schemas.microsoft.com/office/drawing/2017/model3d" xmlns:o="urn:schemas-microsoft-com:office:office" xmlns:r="http://schemas.openxmlformats.org/officeDocument/2006/relationships" xmlns:m="http://schemas.openxmlformats.org/officeDocument/2006/math" xmlns:v="urn:schemas-microsoft-com:vml" xmlns:wp14="http://schemas.microsoft.com/office/word/2010/wordprocessingDrawing" xmlns:wp="http://schemas.openxmlformats.org/drawingml/2006/wordprocessingDrawing" xmlns:w10="urn:schemas-microsoft-com:office:word" xmlns:w="http://schemas.openxmlformats.org/wordprocessingml/2006/main" xmlns:w14="http://schemas.microsoft.com/office/word/2010/wordml" xmlns:w15="http://schemas.microsoft.com/office/word/2012/wordml" xmlns:w16cid="http://schemas.microsoft.com/office/word/2016/wordml/cid" xmlns:w16se="http://schemas.microsoft.com/office/word/2015/wordml/symex" xmlns:wpg="http://schemas.microsoft.com/office/word/2010/wordprocessingGroup" xmlns:wpi="http://schemas.microsoft.com/office/word/2010/wordprocessingInk" xmlns:wne="http://schemas.microsoft.com/office/word/2006/wordml" xmlns:wps="http://schemas.microsoft.com/office/word/2010/wordprocessingShape" mc:Ignorable="w14 w15 w16se w16cid wp14">
+<w:footnotes xmlns:wpc="http://schemas.microsoft.com/office/word/2010/wordprocessingCanvas" xmlns:cx="http://schemas.microsoft.com/office/drawing/2014/chartex" xmlns:cx1="http://schemas.microsoft.com/office/drawing/2015/9/8/chartex" xmlns:cx2="http://schemas.microsoft.com/office/drawing/2015/10/21/chartex" xmlns:cx3="http://schemas.microsoft.com/office/drawing/2016/5/9/chartex" xmlns:cx4="http://schemas.microsoft.com/office/drawing/2016/5/10/chartex" xmlns:cx5="http://schemas.microsoft.com/office/drawing/2016/5/11/chartex" xmlns:cx6="http://schemas.microsoft.com/office/drawing/2016/5/12/chartex" xmlns:cx7="http://schemas.microsoft.com/office/drawing/2016/5/13/chartex" xmlns:cx8="http://schemas.microsoft.com/office/drawing/2016/5/14/chartex" xmlns:mc="http://schemas.openxmlformats.org/markup-compatibility/2006" xmlns:aink="http://schemas.microsoft.com/office/drawing/2016/ink" xmlns:am3d="http://schemas.microsoft.com/office/drawing/2017/model3d" xmlns:o="urn:schemas-microsoft-com:office:office" xmlns:oel="http://schemas.microsoft.com/office/2019/extlst" xmlns:r="http://schemas.openxmlformats.org/officeDocument/2006/relationships" xmlns:m="http://schemas.openxmlformats.org/officeDocument/2006/math" xmlns:v="urn:schemas-microsoft-com:vml" xmlns:wp14="http://schemas.microsoft.com/office/word/2010/wordprocessingDrawing" xmlns:wp="http://schemas.openxmlformats.org/drawingml/2006/wordprocessingDrawing" xmlns:w10="urn:schemas-microsoft-com:office:word" xmlns:w="http://schemas.openxmlformats.org/wordprocessingml/2006/main" xmlns:w14="http://schemas.microsoft.com/office/word/2010/wordml" xmlns:w15="http://schemas.microsoft.com/office/word/2012/wordml" xmlns:w16cex="http://schemas.microsoft.com/office/word/2018/wordml/cex" xmlns:w16cid="http://schemas.microsoft.com/office/word/2016/wordml/cid" xmlns:w16="http://schemas.microsoft.com/office/word/2018/wordml" xmlns:w16sdtdh="http://schemas.microsoft.com/office/word/2020/wordml/sdtdatahash" xmlns:w16se="http://schemas.microsoft.com/office/word/2015/wordml/symex" xmlns:wpg="http://schemas.microsoft.com/office/word/2010/wordprocessingGroup" xmlns:wpi="http://schemas.microsoft.com/office/word/2010/wordprocessingInk" xmlns:wne="http://schemas.microsoft.com/office/word/2006/wordml" xmlns:wps="http://schemas.microsoft.com/office/word/2010/wordprocessingShape" mc:Ignorable="w14 w15 w16se w16cid w16 w16cex w16sdtdh wp14">
   <w:footnote w:type="separator" w:id="-1">
     <w:p>
       <w:pPr>
@@ -241,7 +2059,7 @@
 </file>
 
 <file path=word/header1.xml><?xml version="1.0" encoding="utf-8"?>
-<w:hdr xmlns:wpc="http://schemas.microsoft.com/office/word/2010/wordprocessingCanvas" xmlns:cx="http://schemas.microsoft.com/office/drawing/2014/chartex" xmlns:cx1="http://schemas.microsoft.com/office/drawing/2015/9/8/chartex" xmlns:cx2="http://schemas.microsoft.com/office/drawing/2015/10/21/chartex" xmlns:cx3="http://schemas.microsoft.com/office/drawing/2016/5/9/chartex" xmlns:cx4="http://schemas.microsoft.com/office/drawing/2016/5/10/chartex" xmlns:cx5="http://schemas.microsoft.com/office/drawing/2016/5/11/chartex" xmlns:cx6="http://schemas.microsoft.com/office/drawing/2016/5/12/chartex" xmlns:cx7="http://schemas.microsoft.com/office/drawing/2016/5/13/chartex" xmlns:cx8="http://schemas.microsoft.com/office/drawing/2016/5/14/chartex" xmlns:mc="http://schemas.openxmlformats.org/markup-compatibility/2006" xmlns:aink="http://schemas.microsoft.com/office/drawing/2016/ink" xmlns:am3d="http://schemas.microsoft.com/office/drawing/2017/model3d" xmlns:o="urn:schemas-microsoft-com:office:office" xmlns:r="http://schemas.openxmlformats.org/officeDocument/2006/relationships" xmlns:m="http://schemas.openxmlformats.org/officeDocument/2006/math" xmlns:v="urn:schemas-microsoft-com:vml" xmlns:wp14="http://schemas.microsoft.com/office/word/2010/wordprocessingDrawing" xmlns:wp="http://schemas.openxmlformats.org/drawingml/2006/wordprocessingDrawing" xmlns:w10="urn:schemas-microsoft-com:office:word" xmlns:w="http://schemas.openxmlformats.org/wordprocessingml/2006/main" xmlns:w14="http://schemas.microsoft.com/office/word/2010/wordml" xmlns:w15="http://schemas.microsoft.com/office/word/2012/wordml" xmlns:w16cid="http://schemas.microsoft.com/office/word/2016/wordml/cid" xmlns:w16se="http://schemas.microsoft.com/office/word/2015/wordml/symex" xmlns:wpg="http://schemas.microsoft.com/office/word/2010/wordprocessingGroup" xmlns:wpi="http://schemas.microsoft.com/office/word/2010/wordprocessingInk" xmlns:wne="http://schemas.microsoft.com/office/word/2006/wordml" xmlns:wps="http://schemas.microsoft.com/office/word/2010/wordprocessingShape" mc:Ignorable="w14 w15 w16se w16cid wp14">
+<w:hdr xmlns:wpc="http://schemas.microsoft.com/office/word/2010/wordprocessingCanvas" xmlns:cx="http://schemas.microsoft.com/office/drawing/2014/chartex" xmlns:cx1="http://schemas.microsoft.com/office/drawing/2015/9/8/chartex" xmlns:cx2="http://schemas.microsoft.com/office/drawing/2015/10/21/chartex" xmlns:cx3="http://schemas.microsoft.com/office/drawing/2016/5/9/chartex" xmlns:cx4="http://schemas.microsoft.com/office/drawing/2016/5/10/chartex" xmlns:cx5="http://schemas.microsoft.com/office/drawing/2016/5/11/chartex" xmlns:cx6="http://schemas.microsoft.com/office/drawing/2016/5/12/chartex" xmlns:cx7="http://schemas.microsoft.com/office/drawing/2016/5/13/chartex" xmlns:cx8="http://schemas.microsoft.com/office/drawing/2016/5/14/chartex" xmlns:mc="http://schemas.openxmlformats.org/markup-compatibility/2006" xmlns:aink="http://schemas.microsoft.com/office/drawing/2016/ink" xmlns:am3d="http://schemas.microsoft.com/office/drawing/2017/model3d" xmlns:o="urn:schemas-microsoft-com:office:office" xmlns:oel="http://schemas.microsoft.com/office/2019/extlst" xmlns:r="http://schemas.openxmlformats.org/officeDocument/2006/relationships" xmlns:m="http://schemas.openxmlformats.org/officeDocument/2006/math" xmlns:v="urn:schemas-microsoft-com:vml" xmlns:wp14="http://schemas.microsoft.com/office/word/2010/wordprocessingDrawing" xmlns:wp="http://schemas.openxmlformats.org/drawingml/2006/wordprocessingDrawing" xmlns:w10="urn:schemas-microsoft-com:office:word" xmlns:w="http://schemas.openxmlformats.org/wordprocessingml/2006/main" xmlns:w14="http://schemas.microsoft.com/office/word/2010/wordml" xmlns:w15="http://schemas.microsoft.com/office/word/2012/wordml" xmlns:w16cex="http://schemas.microsoft.com/office/word/2018/wordml/cex" xmlns:w16cid="http://schemas.microsoft.com/office/word/2016/wordml/cid" xmlns:w16="http://schemas.microsoft.com/office/word/2018/wordml" xmlns:w16sdtdh="http://schemas.microsoft.com/office/word/2020/wordml/sdtdatahash" xmlns:w16se="http://schemas.microsoft.com/office/word/2015/wordml/symex" xmlns:wpg="http://schemas.microsoft.com/office/word/2010/wordprocessingGroup" xmlns:wpi="http://schemas.microsoft.com/office/word/2010/wordprocessingInk" xmlns:wne="http://schemas.microsoft.com/office/word/2006/wordml" xmlns:wps="http://schemas.microsoft.com/office/word/2010/wordprocessingShape" mc:Ignorable="w14 w15 w16se w16cid w16 w16cex w16sdtdh wp14">
   <w:p>
     <w:pPr>
       <w:pStyle w:val="Kopfzeile"/>
@@ -330,7 +2148,7 @@
 </file>
 
 <file path=word/numbering.xml><?xml version="1.0" encoding="utf-8"?>
-<w:numbering xmlns:wpc="http://schemas.microsoft.com/office/word/2010/wordprocessingCanvas" xmlns:cx="http://schemas.microsoft.com/office/drawing/2014/chartex" xmlns:cx1="http://schemas.microsoft.com/office/drawing/2015/9/8/chartex" xmlns:cx2="http://schemas.microsoft.com/office/drawing/2015/10/21/chartex" xmlns:cx3="http://schemas.microsoft.com/office/drawing/2016/5/9/chartex" xmlns:cx4="http://schemas.microsoft.com/office/drawing/2016/5/10/chartex" xmlns:cx5="http://schemas.microsoft.com/office/drawing/2016/5/11/chartex" xmlns:cx6="http://schemas.microsoft.com/office/drawing/2016/5/12/chartex" xmlns:cx7="http://schemas.microsoft.com/office/drawing/2016/5/13/chartex" xmlns:cx8="http://schemas.microsoft.com/office/drawing/2016/5/14/chartex" xmlns:mc="http://schemas.openxmlformats.org/markup-compatibility/2006" xmlns:aink="http://schemas.microsoft.com/office/drawing/2016/ink" xmlns:am3d="http://schemas.microsoft.com/office/drawing/2017/model3d" xmlns:o="urn:schemas-microsoft-com:office:office" xmlns:r="http://schemas.openxmlformats.org/officeDocument/2006/relationships" xmlns:m="http://schemas.openxmlformats.org/officeDocument/2006/math" xmlns:v="urn:schemas-microsoft-com:vml" xmlns:wp14="http://schemas.microsoft.com/office/word/2010/wordprocessingDrawing" xmlns:wp="http://schemas.openxmlformats.org/drawingml/2006/wordprocessingDrawing" xmlns:w10="urn:schemas-microsoft-com:office:word" xmlns:w="http://schemas.openxmlformats.org/wordprocessingml/2006/main" xmlns:w14="http://schemas.microsoft.com/office/word/2010/wordml" xmlns:w15="http://schemas.microsoft.com/office/word/2012/wordml" xmlns:w16cid="http://schemas.microsoft.com/office/word/2016/wordml/cid" xmlns:w16se="http://schemas.microsoft.com/office/word/2015/wordml/symex" xmlns:wpg="http://schemas.microsoft.com/office/word/2010/wordprocessingGroup" xmlns:wpi="http://schemas.microsoft.com/office/word/2010/wordprocessingInk" xmlns:wne="http://schemas.microsoft.com/office/word/2006/wordml" xmlns:wps="http://schemas.microsoft.com/office/word/2010/wordprocessingShape" mc:Ignorable="w14 w15 w16se w16cid wp14">
+<w:numbering xmlns:wpc="http://schemas.microsoft.com/office/word/2010/wordprocessingCanvas" xmlns:cx="http://schemas.microsoft.com/office/drawing/2014/chartex" xmlns:cx1="http://schemas.microsoft.com/office/drawing/2015/9/8/chartex" xmlns:cx2="http://schemas.microsoft.com/office/drawing/2015/10/21/chartex" xmlns:cx3="http://schemas.microsoft.com/office/drawing/2016/5/9/chartex" xmlns:cx4="http://schemas.microsoft.com/office/drawing/2016/5/10/chartex" xmlns:cx5="http://schemas.microsoft.com/office/drawing/2016/5/11/chartex" xmlns:cx6="http://schemas.microsoft.com/office/drawing/2016/5/12/chartex" xmlns:cx7="http://schemas.microsoft.com/office/drawing/2016/5/13/chartex" xmlns:cx8="http://schemas.microsoft.com/office/drawing/2016/5/14/chartex" xmlns:mc="http://schemas.openxmlformats.org/markup-compatibility/2006" xmlns:aink="http://schemas.microsoft.com/office/drawing/2016/ink" xmlns:am3d="http://schemas.microsoft.com/office/drawing/2017/model3d" xmlns:o="urn:schemas-microsoft-com:office:office" xmlns:oel="http://schemas.microsoft.com/office/2019/extlst" xmlns:r="http://schemas.openxmlformats.org/officeDocument/2006/relationships" xmlns:m="http://schemas.openxmlformats.org/officeDocument/2006/math" xmlns:v="urn:schemas-microsoft-com:vml" xmlns:wp14="http://schemas.microsoft.com/office/word/2010/wordprocessingDrawing" xmlns:wp="http://schemas.openxmlformats.org/drawingml/2006/wordprocessingDrawing" xmlns:w10="urn:schemas-microsoft-com:office:word" xmlns:w="http://schemas.openxmlformats.org/wordprocessingml/2006/main" xmlns:w14="http://schemas.microsoft.com/office/word/2010/wordml" xmlns:w15="http://schemas.microsoft.com/office/word/2012/wordml" xmlns:w16cex="http://schemas.microsoft.com/office/word/2018/wordml/cex" xmlns:w16cid="http://schemas.microsoft.com/office/word/2016/wordml/cid" xmlns:w16="http://schemas.microsoft.com/office/word/2018/wordml" xmlns:w16sdtdh="http://schemas.microsoft.com/office/word/2020/wordml/sdtdatahash" xmlns:w16se="http://schemas.microsoft.com/office/word/2015/wordml/symex" xmlns:wpg="http://schemas.microsoft.com/office/word/2010/wordprocessingGroup" xmlns:wpi="http://schemas.microsoft.com/office/word/2010/wordprocessingInk" xmlns:wne="http://schemas.microsoft.com/office/word/2006/wordml" xmlns:wps="http://schemas.microsoft.com/office/word/2010/wordprocessingShape" mc:Ignorable="w14 w15 w16se w16cid w16 w16cex w16sdtdh wp14">
   <w:abstractNum w:abstractNumId="0" w15:restartNumberingAfterBreak="0">
     <w:nsid w:val="77E00C69"/>
     <w:multiLevelType w:val="multilevel"/>
@@ -452,14 +2270,14 @@
       </w:rPr>
     </w:lvl>
   </w:abstractNum>
-  <w:num w:numId="1">
+  <w:num w:numId="1" w16cid:durableId="692607221">
     <w:abstractNumId w:val="0"/>
   </w:num>
 </w:numbering>
 </file>
 
 <file path=word/styles.xml><?xml version="1.0" encoding="utf-8"?>
-<w:styles xmlns:mc="http://schemas.openxmlformats.org/markup-compatibility/2006" xmlns:r="http://schemas.openxmlformats.org/officeDocument/2006/relationships" xmlns:w="http://schemas.openxmlformats.org/wordprocessingml/2006/main" xmlns:w14="http://schemas.microsoft.com/office/word/2010/wordml" xmlns:w15="http://schemas.microsoft.com/office/word/2012/wordml" xmlns:w16cid="http://schemas.microsoft.com/office/word/2016/wordml/cid" xmlns:w16se="http://schemas.microsoft.com/office/word/2015/wordml/symex" mc:Ignorable="w14 w15 w16se w16cid">
+<w:styles xmlns:mc="http://schemas.openxmlformats.org/markup-compatibility/2006" xmlns:r="http://schemas.openxmlformats.org/officeDocument/2006/relationships" xmlns:w="http://schemas.openxmlformats.org/wordprocessingml/2006/main" xmlns:w14="http://schemas.microsoft.com/office/word/2010/wordml" xmlns:w15="http://schemas.microsoft.com/office/word/2012/wordml" xmlns:w16cex="http://schemas.microsoft.com/office/word/2018/wordml/cex" xmlns:w16cid="http://schemas.microsoft.com/office/word/2016/wordml/cid" xmlns:w16="http://schemas.microsoft.com/office/word/2018/wordml" xmlns:w16sdtdh="http://schemas.microsoft.com/office/word/2020/wordml/sdtdatahash" xmlns:w16se="http://schemas.microsoft.com/office/word/2015/wordml/symex" mc:Ignorable="w14 w15 w16se w16cid w16 w16cex w16sdtdh">
   <w:docDefaults>
     <w:rPrDefault>
       <w:rPr>
@@ -884,7 +2702,6 @@
     <w:next w:val="Standard"/>
     <w:link w:val="berschrift2Zchn"/>
     <w:uiPriority w:val="9"/>
-    <w:semiHidden/>
     <w:unhideWhenUsed/>
     <w:qFormat/>
     <w:rsid w:val="00C279DC"/>
@@ -1055,7 +2872,6 @@
     <w:basedOn w:val="Absatz-Standardschriftart"/>
     <w:link w:val="berschrift2"/>
     <w:uiPriority w:val="9"/>
-    <w:semiHidden/>
     <w:rsid w:val="00C279DC"/>
     <w:rPr>
       <w:rFonts w:asciiTheme="majorHAnsi" w:eastAsiaTheme="majorEastAsia" w:hAnsiTheme="majorHAnsi" w:cstheme="majorBidi"/>

</xml_diff>